<commit_message>
Revisione Mockup e ridefinizione del Proposal
</commit_message>
<xml_diff>
--- a/Internal Work Product/Documenti Ufficiali/Proposal_YouLearn.docx
+++ b/Internal Work Product/Documenti Ufficiali/Proposal_YouLearn.docx
@@ -415,7 +415,11 @@
               </mc:Choice>
               <mc:Fallback>
                 <w:pict>
-                  <v:shape w14:anchorId="089F89EC" id="Casella di testo 1" o:spid="_x0000_s1027" type="#_x0000_t202" alt="Casella di testo in cui sono visualizzate le informazioni sul contatto della società" style="position:absolute;margin-left:416.8pt;margin-top:0;width:468pt;height:48.95pt;z-index:251661312;visibility:visible;mso-wrap-style:square;mso-width-percent:1000;mso-height-percent:0;mso-wrap-distance-left:9pt;mso-wrap-distance-top:0;mso-wrap-distance-right:9pt;mso-wrap-distance-bottom:0;mso-position-horizontal:right;mso-position-horizontal-relative:margin;mso-position-vertical:bottom;mso-position-vertical-relative:margin;mso-width-percent:1000;mso-height-percent:0;mso-width-relative:margin;mso-height-relative:margin;v-text-anchor:middle" o:gfxdata="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" fillcolor="#0070c0" stroked="f" strokeweight=".5pt">
+                  <v:shapetype w14:anchorId="089F89EC" id="_x0000_t202" coordsize="21600,21600" o:spt="202" path="m,l,21600r21600,l21600,xe">
+                    <v:stroke joinstyle="miter"/>
+                    <v:path gradientshapeok="t" o:connecttype="rect"/>
+                  </v:shapetype>
+                  <v:shape id="Casella di testo 1" o:spid="_x0000_s1027" type="#_x0000_t202" alt="Casella di testo in cui sono visualizzate le informazioni sul contatto della società" style="position:absolute;margin-left:416.8pt;margin-top:0;width:468pt;height:48.95pt;z-index:251661312;visibility:visible;mso-wrap-style:square;mso-width-percent:1000;mso-height-percent:0;mso-wrap-distance-left:9pt;mso-wrap-distance-top:0;mso-wrap-distance-right:9pt;mso-wrap-distance-bottom:0;mso-position-horizontal:right;mso-position-horizontal-relative:margin;mso-position-vertical:bottom;mso-position-vertical-relative:margin;mso-width-percent:1000;mso-height-percent:0;mso-width-relative:margin;mso-height-relative:margin;v-text-anchor:middle" o:gfxdata="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" fillcolor="#0070c0" stroked="f" strokeweight=".5pt">
                     <v:textbox inset="12.96pt,0,12.96pt,0">
                       <w:txbxContent>
                         <w:tbl>
@@ -713,15 +717,15 @@
                   </w:rPr>
                   <w:t xml:space="preserve">Definizione </w:t>
                 </w:r>
-                <w:proofErr w:type="spellStart"/>
                 <w:r>
                   <w:rPr>
                     <w:sz w:val="24"/>
                     <w:lang w:val="it-IT"/>
                   </w:rPr>
-                  <w:t>Proposal</w:t>
+                  <w:t xml:space="preserve"> del prodotto proposto</w:t>
                 </w:r>
-                <w:proofErr w:type="spellEnd"/>
+                <w:bookmarkStart w:id="0" w:name="_GoBack"/>
+                <w:bookmarkEnd w:id="0"/>
               </w:p>
             </w:tc>
             <w:tc>
@@ -766,6 +770,13 @@
                     <w:lang w:val="it-IT"/>
                   </w:rPr>
                 </w:pPr>
+                <w:r>
+                  <w:rPr>
+                    <w:sz w:val="24"/>
+                    <w:lang w:val="it-IT"/>
+                  </w:rPr>
+                  <w:t>24/11/2018</w:t>
+                </w:r>
               </w:p>
             </w:tc>
             <w:tc>
@@ -782,6 +793,13 @@
                     <w:lang w:val="it-IT"/>
                   </w:rPr>
                 </w:pPr>
+                <w:r>
+                  <w:rPr>
+                    <w:sz w:val="24"/>
+                    <w:lang w:val="it-IT"/>
+                  </w:rPr>
+                  <w:t>2.0</w:t>
+                </w:r>
               </w:p>
             </w:tc>
             <w:tc>
@@ -798,6 +816,13 @@
                     <w:lang w:val="it-IT"/>
                   </w:rPr>
                 </w:pPr>
+                <w:r>
+                  <w:rPr>
+                    <w:sz w:val="24"/>
+                    <w:lang w:val="it-IT"/>
+                  </w:rPr>
+                  <w:t>Modifica di alcuni punti base del prodotto proposto</w:t>
+                </w:r>
               </w:p>
             </w:tc>
             <w:tc>
@@ -814,6 +839,13 @@
                     <w:lang w:val="it-IT"/>
                   </w:rPr>
                 </w:pPr>
+                <w:r>
+                  <w:rPr>
+                    <w:sz w:val="24"/>
+                    <w:lang w:val="it-IT"/>
+                  </w:rPr>
+                  <w:t>Mario Sessa</w:t>
+                </w:r>
               </w:p>
             </w:tc>
           </w:tr>
@@ -1830,6 +1862,7 @@
       <w:sdtPr>
         <w:rPr>
           <w:rFonts w:asciiTheme="minorHAnsi" w:eastAsiaTheme="minorEastAsia" w:hAnsiTheme="minorHAnsi" w:cstheme="minorBidi"/>
+          <w:noProof/>
           <w:color w:val="4C483D" w:themeColor="text2"/>
           <w:sz w:val="20"/>
           <w:szCs w:val="20"/>
@@ -1843,8 +1876,6 @@
       </w:sdtPr>
       <w:sdtEndPr>
         <w:rPr>
-          <w:b/>
-          <w:bCs/>
           <w:sz w:val="22"/>
           <w:szCs w:val="22"/>
         </w:rPr>
@@ -1969,17 +2000,14 @@
           <w:pPr>
             <w:pStyle w:val="TOC2"/>
             <w:rPr>
-              <w:noProof/>
               <w:color w:val="auto"/>
-              <w:lang w:val="it-IT" w:eastAsia="it-IT"/>
+              <w:lang w:eastAsia="it-IT"/>
             </w:rPr>
           </w:pPr>
           <w:hyperlink w:anchor="_Toc433975254" w:history="1">
             <w:r>
               <w:rPr>
                 <w:rStyle w:val="Hyperlink"/>
-                <w:noProof/>
-                <w:lang w:val="it-IT"/>
               </w:rPr>
               <w:t xml:space="preserve">1.1 </w:t>
             </w:r>
@@ -1987,7 +2015,7 @@
               <w:rPr>
                 <w:rFonts w:ascii="Times New Roman" w:hAnsi="Times New Roman" w:cs="Times New Roman"/>
               </w:rPr>
-              <w:t xml:space="preserve">Ruoli di un account utente e pagine correlate </w:t>
+              <w:t xml:space="preserve">Ruoli </w:t>
             </w:r>
           </w:hyperlink>
         </w:p>
@@ -1995,17 +2023,14 @@
           <w:pPr>
             <w:pStyle w:val="TOC2"/>
             <w:rPr>
-              <w:noProof/>
               <w:color w:val="auto"/>
-              <w:lang w:val="it-IT" w:eastAsia="it-IT"/>
+              <w:lang w:eastAsia="it-IT"/>
             </w:rPr>
           </w:pPr>
           <w:hyperlink w:anchor="_Toc433975255" w:history="1">
             <w:r>
               <w:rPr>
                 <w:rStyle w:val="Hyperlink"/>
-                <w:noProof/>
-                <w:lang w:val="it-IT"/>
               </w:rPr>
               <w:t>1.2 A</w:t>
             </w:r>
@@ -2019,37 +2044,11 @@
               <w:rPr>
                 <w:rFonts w:ascii="Times New Roman" w:hAnsi="Times New Roman" w:cs="Times New Roman"/>
               </w:rPr>
-              <w:t>Strutturazione corsi e funzionalità correlate con</w:t>
-            </w:r>
-            <w:r>
-              <w:rPr>
-                <w:rFonts w:ascii="Times New Roman" w:hAnsi="Times New Roman" w:cs="Times New Roman"/>
-              </w:rPr>
-              <w:t xml:space="preserve"> </w:t>
-            </w:r>
-            <w:r>
-              <w:rPr>
-                <w:rFonts w:ascii="Times New Roman" w:hAnsi="Times New Roman" w:cs="Times New Roman"/>
-              </w:rPr>
-              <w:t>s</w:t>
-            </w:r>
-            <w:r>
-              <w:rPr>
-                <w:rFonts w:ascii="Times New Roman" w:hAnsi="Times New Roman" w:cs="Times New Roman"/>
-              </w:rPr>
-              <w:t>t</w:t>
-            </w:r>
-            <w:r>
-              <w:rPr>
-                <w:rFonts w:ascii="Times New Roman" w:hAnsi="Times New Roman" w:cs="Times New Roman"/>
-              </w:rPr>
-              <w:t>udenti e docenti</w:t>
+              <w:t xml:space="preserve">Strutturazione corsi </w:t>
             </w:r>
             <w:r>
               <w:rPr>
                 <w:rStyle w:val="Hyperlink"/>
-                <w:noProof/>
-                <w:lang w:val="it-IT"/>
               </w:rPr>
               <w:t xml:space="preserve"> </w:t>
             </w:r>
@@ -2059,128 +2058,79 @@
           <w:pPr>
             <w:pStyle w:val="TOC2"/>
             <w:rPr>
-              <w:noProof/>
               <w:color w:val="auto"/>
-              <w:lang w:val="it-IT" w:eastAsia="it-IT"/>
+              <w:lang w:eastAsia="it-IT"/>
             </w:rPr>
           </w:pPr>
-          <w:hyperlink w:anchor="_Toc433975256" w:history="1">
+          <w:hyperlink w:anchor="_Toc433975257" w:history="1">
             <w:r>
               <w:rPr>
                 <w:rStyle w:val="Hyperlink"/>
-                <w:noProof/>
-                <w:u w:val="none"/>
-                <w:lang w:val="it-IT"/>
               </w:rPr>
-              <w:t>1.3</w:t>
+              <w:t>1.</w:t>
+            </w:r>
+            <w:r>
+              <w:rPr>
+                <w:rStyle w:val="Hyperlink"/>
+              </w:rPr>
+              <w:t>3</w:t>
             </w:r>
           </w:hyperlink>
           <w:r>
             <w:rPr>
               <w:rStyle w:val="Hyperlink"/>
-              <w:noProof/>
               <w:u w:val="none"/>
-              <w:lang w:val="it-IT"/>
-            </w:rPr>
-            <w:t xml:space="preserve"> </w:t>
-          </w:r>
-          <w:r>
-            <w:rPr>
-              <w:rStyle w:val="Hyperlink"/>
-              <w:noProof/>
-              <w:u w:val="none"/>
-              <w:lang w:val="it-IT"/>
-            </w:rPr>
-            <w:t>FAQ</w:t>
+            </w:rPr>
+            <w:t xml:space="preserve"> Guadagno del docente</w:t>
           </w:r>
         </w:p>
         <w:p>
           <w:pPr>
             <w:pStyle w:val="TOC2"/>
             <w:rPr>
-              <w:noProof/>
-              <w:color w:val="auto"/>
-              <w:lang w:val="it-IT" w:eastAsia="it-IT"/>
+              <w:rStyle w:val="Hyperlink"/>
+              <w:u w:val="none"/>
             </w:rPr>
           </w:pPr>
-          <w:hyperlink w:anchor="_Toc433975257" w:history="1">
-            <w:r>
-              <w:rPr>
-                <w:rStyle w:val="Hyperlink"/>
-                <w:noProof/>
-                <w:lang w:val="it-IT"/>
-              </w:rPr>
-              <w:t xml:space="preserve">1.4 </w:t>
-            </w:r>
-            <w:r>
-              <w:rPr>
-                <w:rStyle w:val="Hyperlink"/>
-                <w:noProof/>
-                <w:lang w:val="it-IT"/>
-              </w:rPr>
-              <w:t>Gestione Amministratore</w:t>
-            </w:r>
-          </w:hyperlink>
+          <w:r>
+            <w:rPr>
+              <w:rStyle w:val="Hyperlink"/>
+              <w:u w:val="none"/>
+            </w:rPr>
+            <w:t>1.</w:t>
+          </w:r>
+          <w:r>
+            <w:rPr>
+              <w:rStyle w:val="Hyperlink"/>
+              <w:u w:val="none"/>
+            </w:rPr>
+            <w:t>4</w:t>
+          </w:r>
+          <w:r>
+            <w:rPr>
+              <w:rStyle w:val="Hyperlink"/>
+              <w:u w:val="none"/>
+            </w:rPr>
+            <w:t xml:space="preserve"> Memorizzazione di dati sensibili</w:t>
+          </w:r>
+        </w:p>
+        <w:p>
+          <w:pPr>
+            <w:rPr>
+              <w:lang w:val="it-IT"/>
+            </w:rPr>
+          </w:pPr>
+          <w:r>
+            <w:rPr>
+              <w:lang w:val="it-IT"/>
+            </w:rPr>
+            <w:tab/>
+            <w:t>1.5 Variabilità dei dati personali</w:t>
+          </w:r>
         </w:p>
         <w:p>
           <w:pPr>
             <w:pStyle w:val="TOC2"/>
-            <w:rPr>
-              <w:noProof/>
-              <w:color w:val="auto"/>
-              <w:lang w:val="it-IT" w:eastAsia="it-IT"/>
-            </w:rPr>
-          </w:pPr>
-          <w:hyperlink w:anchor="_Toc433975258" w:history="1">
-            <w:r>
-              <w:rPr>
-                <w:rStyle w:val="Hyperlink"/>
-                <w:noProof/>
-                <w:lang w:val="it-IT"/>
-              </w:rPr>
-              <w:t xml:space="preserve">1.5 </w:t>
-            </w:r>
-            <w:r>
-              <w:rPr>
-                <w:rStyle w:val="Hyperlink"/>
-                <w:noProof/>
-                <w:lang w:val="it-IT"/>
-              </w:rPr>
-              <w:t>Gestione P</w:t>
-            </w:r>
-            <w:r>
-              <w:rPr>
-                <w:rStyle w:val="Hyperlink"/>
-                <w:noProof/>
-                <w:lang w:val="it-IT"/>
-              </w:rPr>
-              <w:t>a</w:t>
-            </w:r>
-            <w:r>
-              <w:rPr>
-                <w:rStyle w:val="Hyperlink"/>
-                <w:noProof/>
-                <w:lang w:val="it-IT"/>
-              </w:rPr>
-              <w:t>gament</w:t>
-            </w:r>
-            <w:r>
-              <w:rPr>
-                <w:rStyle w:val="Hyperlink"/>
-                <w:noProof/>
-                <w:lang w:val="it-IT"/>
-              </w:rPr>
-              <w:t>i</w:t>
-            </w:r>
-          </w:hyperlink>
-        </w:p>
-        <w:p>
-          <w:pPr>
-            <w:pStyle w:val="TOC2"/>
-            <w:ind w:left="0"/>
-            <w:rPr>
-              <w:lang w:val="it-IT"/>
-            </w:rPr>
             <w:sectPr>
               <w:pgSz w:w="11907" w:h="16839" w:code="1"/>
               <w:pgMar w:top="1148" w:right="1418" w:bottom="1148" w:left="1418" w:header="709" w:footer="612" w:gutter="0"/>
@@ -2192,11 +2142,8 @@
           </w:pPr>
           <w:r>
             <w:rPr>
-              <w:b/>
-              <w:bCs/>
               <w:sz w:val="26"/>
               <w:szCs w:val="26"/>
-              <w:lang w:val="it-IT"/>
             </w:rPr>
             <w:fldChar w:fldCharType="end"/>
           </w:r>
@@ -2210,7 +2157,7 @@
           <w:lang w:val="it-IT"/>
         </w:rPr>
       </w:pPr>
-      <w:bookmarkStart w:id="0" w:name="_Toc433975253"/>
+      <w:bookmarkStart w:id="1" w:name="_Toc433975253"/>
       <w:r>
         <w:rPr>
           <w:lang w:val="it-IT"/>
@@ -2218,7 +2165,7 @@
         <w:lastRenderedPageBreak/>
         <w:t xml:space="preserve">1. </w:t>
       </w:r>
-      <w:bookmarkEnd w:id="0"/>
+      <w:bookmarkEnd w:id="1"/>
       <w:r>
         <w:rPr>
           <w:lang w:val="it-IT"/>
@@ -2234,7 +2181,7 @@
           <w:lang w:val="it-IT"/>
         </w:rPr>
       </w:pPr>
-      <w:bookmarkStart w:id="1" w:name="_Toc433975255"/>
+      <w:bookmarkStart w:id="2" w:name="_Toc433975255"/>
       <w:r>
         <w:rPr>
           <w:lang w:val="it-IT"/>
@@ -2260,44 +2207,98 @@
     </w:p>
     <w:p>
       <w:pPr>
-        <w:numPr>
-          <w:ilvl w:val="0"/>
-          <w:numId w:val="4"/>
-        </w:numPr>
-        <w:spacing w:after="5" w:line="249" w:lineRule="auto"/>
-        <w:ind w:hanging="128"/>
-        <w:rPr>
-          <w:rFonts w:ascii="Times New Roman" w:hAnsi="Times New Roman" w:cs="Times New Roman"/>
-          <w:lang w:val="it-IT"/>
-        </w:rPr>
-      </w:pPr>
-      <w:r>
-        <w:rPr>
-          <w:rFonts w:ascii="Times New Roman" w:hAnsi="Times New Roman" w:cs="Times New Roman"/>
-          <w:lang w:val="it-IT"/>
-        </w:rPr>
-        <w:t xml:space="preserve">Strutturazione account, vista docente, docente affiliato e studente. </w:t>
+        <w:rPr>
+          <w:lang w:val="it-IT"/>
+        </w:rPr>
+      </w:pPr>
+      <w:r>
+        <w:rPr>
+          <w:rFonts w:ascii="Times New Roman" w:hAnsi="Times New Roman" w:cs="Times New Roman"/>
+          <w:lang w:val="it-IT"/>
+        </w:rPr>
+        <w:t>In</w:t>
+      </w:r>
+      <w:r>
+        <w:rPr>
+          <w:rFonts w:ascii="Times New Roman" w:hAnsi="Times New Roman" w:cs="Times New Roman"/>
+          <w:lang w:val="it-IT"/>
+        </w:rPr>
+        <w:t xml:space="preserve"> questo documento sono riportati tutti i componenti principali</w:t>
+      </w:r>
+      <w:r>
+        <w:rPr>
+          <w:rFonts w:ascii="Times New Roman" w:hAnsi="Times New Roman" w:cs="Times New Roman"/>
+          <w:lang w:val="it-IT"/>
+        </w:rPr>
+        <w:t xml:space="preserve"> in modo da garantire una panoramica generale di quello che sarà poi il sistema. I campi che si tratteranno in questo documento sono alla base del servizio proposto, si analizzeranno campi come</w:t>
+      </w:r>
+      <w:r>
+        <w:rPr>
+          <w:rFonts w:ascii="Times New Roman" w:hAnsi="Times New Roman" w:cs="Times New Roman"/>
+          <w:lang w:val="it-IT"/>
+        </w:rPr>
+        <w:t xml:space="preserve">: Ruoli, funzionalità di base e altre caratteristiche </w:t>
+      </w:r>
+      <w:r>
+        <w:rPr>
+          <w:rFonts w:ascii="Times New Roman" w:hAnsi="Times New Roman" w:cs="Times New Roman"/>
+          <w:lang w:val="it-IT"/>
+        </w:rPr>
+        <w:t xml:space="preserve">specifiche </w:t>
+      </w:r>
+      <w:r>
+        <w:rPr>
+          <w:rFonts w:ascii="Times New Roman" w:hAnsi="Times New Roman" w:cs="Times New Roman"/>
+          <w:lang w:val="it-IT"/>
+        </w:rPr>
+        <w:t xml:space="preserve">da prendere in considerazione durante </w:t>
+      </w:r>
+      <w:r>
+        <w:rPr>
+          <w:rFonts w:ascii="Times New Roman" w:hAnsi="Times New Roman" w:cs="Times New Roman"/>
+          <w:lang w:val="it-IT"/>
+        </w:rPr>
+        <w:t>la fase</w:t>
+      </w:r>
+      <w:r>
+        <w:rPr>
+          <w:rFonts w:ascii="Times New Roman" w:hAnsi="Times New Roman" w:cs="Times New Roman"/>
+          <w:lang w:val="it-IT"/>
+        </w:rPr>
+        <w:t xml:space="preserve"> di progettazione.</w:t>
       </w:r>
     </w:p>
     <w:p>
       <w:pPr>
-        <w:numPr>
-          <w:ilvl w:val="0"/>
-          <w:numId w:val="4"/>
-        </w:numPr>
-        <w:spacing w:after="5" w:line="249" w:lineRule="auto"/>
-        <w:ind w:hanging="128"/>
-        <w:rPr>
-          <w:rFonts w:ascii="Times New Roman" w:hAnsi="Times New Roman" w:cs="Times New Roman"/>
-          <w:lang w:val="it-IT"/>
-        </w:rPr>
-      </w:pPr>
-      <w:r>
-        <w:rPr>
-          <w:rFonts w:ascii="Times New Roman" w:hAnsi="Times New Roman" w:cs="Times New Roman"/>
-          <w:lang w:val="it-IT"/>
-        </w:rPr>
-        <w:t xml:space="preserve">Struttura delle funzionalità: Corsi, FAQ, pagamenti. </w:t>
+        <w:pStyle w:val="Heading2"/>
+        <w:rPr>
+          <w:lang w:val="it-IT"/>
+        </w:rPr>
+      </w:pPr>
+      <w:r>
+        <w:rPr>
+          <w:lang w:val="it-IT"/>
+        </w:rPr>
+        <w:t>1.</w:t>
+      </w:r>
+      <w:r>
+        <w:rPr>
+          <w:lang w:val="it-IT"/>
+        </w:rPr>
+        <w:t>1</w:t>
+      </w:r>
+      <w:r>
+        <w:rPr>
+          <w:lang w:val="it-IT"/>
+        </w:rPr>
+        <w:t xml:space="preserve"> </w:t>
+      </w:r>
+      <w:bookmarkEnd w:id="2"/>
+      <w:r>
+        <w:rPr>
+          <w:lang w:val="it-IT"/>
+        </w:rPr>
+        <w:t xml:space="preserve">Ruoli </w:t>
       </w:r>
     </w:p>
     <w:p>
@@ -2306,1716 +2307,24 @@
           <w:lang w:val="it-IT"/>
         </w:rPr>
       </w:pPr>
+      <w:r>
+        <w:rPr>
+          <w:lang w:val="it-IT"/>
+        </w:rPr>
+        <w:t>I ruoli sono definiti per determinare i vari modi di interagire con il sistema a secondo delle caratteristiche dell’account utilizzato dalle persone usufruitici della piattaforma.</w:t>
+      </w:r>
     </w:p>
     <w:p>
       <w:pPr>
-        <w:pStyle w:val="Heading2"/>
-        <w:rPr>
-          <w:lang w:val="it-IT"/>
-        </w:rPr>
-      </w:pPr>
-      <w:r>
-        <w:rPr>
-          <w:lang w:val="it-IT"/>
-        </w:rPr>
-        <w:t>1.</w:t>
-      </w:r>
-      <w:r>
-        <w:rPr>
-          <w:lang w:val="it-IT"/>
-        </w:rPr>
-        <w:t>1</w:t>
-      </w:r>
-      <w:r>
-        <w:rPr>
-          <w:lang w:val="it-IT"/>
-        </w:rPr>
-        <w:t xml:space="preserve"> </w:t>
-      </w:r>
-      <w:bookmarkEnd w:id="1"/>
-      <w:r>
-        <w:rPr>
-          <w:lang w:val="it-IT"/>
-        </w:rPr>
-        <w:t>Ruoli di Account Utente e pagine dedicate</w:t>
-      </w:r>
-    </w:p>
-    <w:p>
-      <w:pPr>
-        <w:ind w:left="-5" w:right="2709"/>
-        <w:rPr>
-          <w:rFonts w:ascii="Times New Roman" w:hAnsi="Times New Roman" w:cs="Times New Roman"/>
-          <w:lang w:val="it-IT"/>
-        </w:rPr>
-      </w:pPr>
-      <w:r>
-        <w:rPr>
-          <w:rFonts w:ascii="Times New Roman" w:hAnsi="Times New Roman" w:cs="Times New Roman"/>
-          <w:lang w:val="it-IT"/>
-        </w:rPr>
-        <w:t xml:space="preserve">L’account è unico, non vi sono divisioni tra account studente e account docente. Un account ha </w:t>
-      </w:r>
-      <w:r>
-        <w:rPr>
-          <w:rFonts w:ascii="Times New Roman" w:hAnsi="Times New Roman" w:cs="Times New Roman"/>
-          <w:b/>
-          <w:lang w:val="it-IT"/>
-        </w:rPr>
-        <w:t xml:space="preserve">sempre </w:t>
-      </w:r>
-      <w:r>
-        <w:rPr>
-          <w:rFonts w:ascii="Times New Roman" w:hAnsi="Times New Roman" w:cs="Times New Roman"/>
-          <w:lang w:val="it-IT"/>
-        </w:rPr>
-        <w:t xml:space="preserve">una pagina personale in cui si trovano: </w:t>
-      </w:r>
-    </w:p>
-    <w:p>
-      <w:pPr>
-        <w:numPr>
-          <w:ilvl w:val="0"/>
-          <w:numId w:val="4"/>
-        </w:numPr>
-        <w:spacing w:after="0" w:line="259" w:lineRule="auto"/>
-        <w:ind w:hanging="128"/>
-        <w:rPr>
-          <w:rFonts w:ascii="Times New Roman" w:hAnsi="Times New Roman" w:cs="Times New Roman"/>
-        </w:rPr>
-      </w:pPr>
-      <w:proofErr w:type="spellStart"/>
-      <w:r>
-        <w:rPr>
-          <w:rFonts w:ascii="Times New Roman" w:hAnsi="Times New Roman" w:cs="Times New Roman"/>
-          <w:b/>
-        </w:rPr>
-        <w:t>Corsi</w:t>
-      </w:r>
-      <w:proofErr w:type="spellEnd"/>
-      <w:r>
-        <w:rPr>
-          <w:rFonts w:ascii="Times New Roman" w:hAnsi="Times New Roman" w:cs="Times New Roman"/>
-          <w:b/>
-        </w:rPr>
-        <w:t xml:space="preserve"> </w:t>
-      </w:r>
-      <w:proofErr w:type="spellStart"/>
-      <w:r>
-        <w:rPr>
-          <w:rFonts w:ascii="Times New Roman" w:hAnsi="Times New Roman" w:cs="Times New Roman"/>
-          <w:b/>
-        </w:rPr>
-        <w:t>seguiti</w:t>
-      </w:r>
-      <w:proofErr w:type="spellEnd"/>
-      <w:r>
-        <w:rPr>
-          <w:rFonts w:ascii="Times New Roman" w:hAnsi="Times New Roman" w:cs="Times New Roman"/>
-          <w:b/>
-        </w:rPr>
-        <w:t>.</w:t>
-      </w:r>
-      <w:r>
-        <w:rPr>
-          <w:rFonts w:ascii="Times New Roman" w:hAnsi="Times New Roman" w:cs="Times New Roman"/>
-        </w:rPr>
-        <w:t xml:space="preserve"> </w:t>
-      </w:r>
-    </w:p>
-    <w:p>
-      <w:pPr>
-        <w:numPr>
-          <w:ilvl w:val="0"/>
-          <w:numId w:val="4"/>
-        </w:numPr>
-        <w:spacing w:after="0" w:line="259" w:lineRule="auto"/>
-        <w:ind w:hanging="128"/>
-        <w:rPr>
-          <w:rFonts w:ascii="Times New Roman" w:hAnsi="Times New Roman" w:cs="Times New Roman"/>
-        </w:rPr>
-      </w:pPr>
-      <w:proofErr w:type="spellStart"/>
-      <w:r>
-        <w:rPr>
-          <w:rFonts w:ascii="Times New Roman" w:hAnsi="Times New Roman" w:cs="Times New Roman"/>
-          <w:b/>
-        </w:rPr>
-        <w:t>Docenti</w:t>
-      </w:r>
-      <w:proofErr w:type="spellEnd"/>
-      <w:r>
-        <w:rPr>
-          <w:rFonts w:ascii="Times New Roman" w:hAnsi="Times New Roman" w:cs="Times New Roman"/>
-          <w:b/>
-        </w:rPr>
-        <w:t xml:space="preserve"> </w:t>
-      </w:r>
-      <w:proofErr w:type="spellStart"/>
-      <w:r>
-        <w:rPr>
-          <w:rFonts w:ascii="Times New Roman" w:hAnsi="Times New Roman" w:cs="Times New Roman"/>
-          <w:b/>
-        </w:rPr>
-        <w:t>seguiti</w:t>
-      </w:r>
-      <w:proofErr w:type="spellEnd"/>
-      <w:r>
-        <w:rPr>
-          <w:rFonts w:ascii="Times New Roman" w:hAnsi="Times New Roman" w:cs="Times New Roman"/>
-          <w:b/>
-        </w:rPr>
-        <w:t>.</w:t>
-      </w:r>
-      <w:r>
-        <w:rPr>
-          <w:rFonts w:ascii="Times New Roman" w:hAnsi="Times New Roman" w:cs="Times New Roman"/>
-        </w:rPr>
-        <w:t xml:space="preserve"> </w:t>
-      </w:r>
-    </w:p>
-    <w:p>
-      <w:pPr>
-        <w:numPr>
-          <w:ilvl w:val="0"/>
-          <w:numId w:val="4"/>
-        </w:numPr>
-        <w:spacing w:after="0" w:line="259" w:lineRule="auto"/>
-        <w:ind w:hanging="128"/>
-        <w:rPr>
-          <w:rFonts w:ascii="Times New Roman" w:hAnsi="Times New Roman" w:cs="Times New Roman"/>
-        </w:rPr>
-      </w:pPr>
-      <w:proofErr w:type="spellStart"/>
-      <w:r>
-        <w:rPr>
-          <w:rFonts w:ascii="Times New Roman" w:hAnsi="Times New Roman" w:cs="Times New Roman"/>
-          <w:b/>
-        </w:rPr>
-        <w:t>Informazioni</w:t>
-      </w:r>
-      <w:proofErr w:type="spellEnd"/>
-      <w:r>
-        <w:rPr>
-          <w:rFonts w:ascii="Times New Roman" w:hAnsi="Times New Roman" w:cs="Times New Roman"/>
-          <w:b/>
-        </w:rPr>
-        <w:t xml:space="preserve"> </w:t>
-      </w:r>
-      <w:proofErr w:type="spellStart"/>
-      <w:r>
-        <w:rPr>
-          <w:rFonts w:ascii="Times New Roman" w:hAnsi="Times New Roman" w:cs="Times New Roman"/>
-          <w:b/>
-        </w:rPr>
-        <w:t>personali</w:t>
-      </w:r>
-      <w:proofErr w:type="spellEnd"/>
-      <w:r>
-        <w:rPr>
-          <w:rFonts w:ascii="Times New Roman" w:hAnsi="Times New Roman" w:cs="Times New Roman"/>
-          <w:b/>
-        </w:rPr>
-        <w:t>.</w:t>
-      </w:r>
-      <w:r>
-        <w:rPr>
-          <w:rFonts w:ascii="Times New Roman" w:hAnsi="Times New Roman" w:cs="Times New Roman"/>
-        </w:rPr>
-        <w:t xml:space="preserve"> </w:t>
-      </w:r>
-    </w:p>
-    <w:p>
-      <w:pPr>
-        <w:spacing w:after="0" w:line="259" w:lineRule="auto"/>
-        <w:rPr>
-          <w:rFonts w:ascii="Times New Roman" w:hAnsi="Times New Roman" w:cs="Times New Roman"/>
-        </w:rPr>
-      </w:pPr>
-      <w:r>
-        <w:rPr>
-          <w:rFonts w:ascii="Times New Roman" w:hAnsi="Times New Roman" w:cs="Times New Roman"/>
-        </w:rPr>
-        <w:t xml:space="preserve"> </w:t>
-      </w:r>
-    </w:p>
-    <w:p>
-      <w:pPr>
-        <w:ind w:left="-5" w:right="1135"/>
-        <w:rPr>
-          <w:rFonts w:ascii="Times New Roman" w:hAnsi="Times New Roman" w:cs="Times New Roman"/>
-          <w:lang w:val="it-IT"/>
-        </w:rPr>
-      </w:pPr>
-      <w:r>
-        <w:rPr>
-          <w:rFonts w:ascii="Times New Roman" w:hAnsi="Times New Roman" w:cs="Times New Roman"/>
-          <w:lang w:val="it-IT"/>
-        </w:rPr>
-        <w:t xml:space="preserve">Ha anche un pannello amministrativo (facoltativo) in cui avrà tutte le informazioni nel ruolo di Docente: </w:t>
-      </w:r>
-    </w:p>
-    <w:p>
-      <w:pPr>
-        <w:numPr>
-          <w:ilvl w:val="0"/>
-          <w:numId w:val="4"/>
-        </w:numPr>
-        <w:spacing w:after="0" w:line="259" w:lineRule="auto"/>
-        <w:ind w:hanging="128"/>
-        <w:rPr>
-          <w:rFonts w:ascii="Times New Roman" w:hAnsi="Times New Roman" w:cs="Times New Roman"/>
-        </w:rPr>
-      </w:pPr>
-      <w:proofErr w:type="spellStart"/>
-      <w:r>
-        <w:rPr>
-          <w:rFonts w:ascii="Times New Roman" w:hAnsi="Times New Roman" w:cs="Times New Roman"/>
-          <w:b/>
-        </w:rPr>
-        <w:t>Suoi</w:t>
-      </w:r>
-      <w:proofErr w:type="spellEnd"/>
-      <w:r>
-        <w:rPr>
-          <w:rFonts w:ascii="Times New Roman" w:hAnsi="Times New Roman" w:cs="Times New Roman"/>
-          <w:b/>
-        </w:rPr>
-        <w:t xml:space="preserve"> </w:t>
-      </w:r>
-      <w:proofErr w:type="spellStart"/>
-      <w:r>
-        <w:rPr>
-          <w:rFonts w:ascii="Times New Roman" w:hAnsi="Times New Roman" w:cs="Times New Roman"/>
-          <w:b/>
-        </w:rPr>
-        <w:t>corsi</w:t>
-      </w:r>
-      <w:proofErr w:type="spellEnd"/>
-      <w:r>
-        <w:rPr>
-          <w:rFonts w:ascii="Times New Roman" w:hAnsi="Times New Roman" w:cs="Times New Roman"/>
-          <w:b/>
-        </w:rPr>
-        <w:t xml:space="preserve"> (con </w:t>
-      </w:r>
-      <w:proofErr w:type="spellStart"/>
-      <w:r>
-        <w:rPr>
-          <w:rFonts w:ascii="Times New Roman" w:hAnsi="Times New Roman" w:cs="Times New Roman"/>
-          <w:b/>
-        </w:rPr>
-        <w:t>valutazioni</w:t>
-      </w:r>
-      <w:proofErr w:type="spellEnd"/>
-      <w:r>
-        <w:rPr>
-          <w:rFonts w:ascii="Times New Roman" w:hAnsi="Times New Roman" w:cs="Times New Roman"/>
-          <w:b/>
-        </w:rPr>
-        <w:t xml:space="preserve">). </w:t>
-      </w:r>
-    </w:p>
-    <w:p>
-      <w:pPr>
-        <w:numPr>
-          <w:ilvl w:val="0"/>
-          <w:numId w:val="4"/>
-        </w:numPr>
-        <w:spacing w:after="0" w:line="259" w:lineRule="auto"/>
-        <w:ind w:hanging="128"/>
-        <w:rPr>
-          <w:rFonts w:ascii="Times New Roman" w:hAnsi="Times New Roman" w:cs="Times New Roman"/>
-          <w:lang w:val="it-IT"/>
-        </w:rPr>
-      </w:pPr>
-      <w:r>
-        <w:rPr>
-          <w:rFonts w:ascii="Times New Roman" w:hAnsi="Times New Roman" w:cs="Times New Roman"/>
-          <w:b/>
-          <w:lang w:val="it-IT"/>
-        </w:rPr>
-        <w:t xml:space="preserve">Persone che seguono il corso. </w:t>
-      </w:r>
-    </w:p>
-    <w:p>
-      <w:pPr>
-        <w:numPr>
-          <w:ilvl w:val="0"/>
-          <w:numId w:val="4"/>
-        </w:numPr>
-        <w:spacing w:after="0" w:line="259" w:lineRule="auto"/>
-        <w:ind w:hanging="128"/>
-        <w:rPr>
-          <w:rFonts w:ascii="Times New Roman" w:hAnsi="Times New Roman" w:cs="Times New Roman"/>
-        </w:rPr>
-      </w:pPr>
-      <w:proofErr w:type="spellStart"/>
-      <w:r>
-        <w:rPr>
-          <w:rFonts w:ascii="Times New Roman" w:hAnsi="Times New Roman" w:cs="Times New Roman"/>
-          <w:b/>
-        </w:rPr>
-        <w:t>Valutazione</w:t>
-      </w:r>
-      <w:proofErr w:type="spellEnd"/>
-      <w:r>
-        <w:rPr>
-          <w:rFonts w:ascii="Times New Roman" w:hAnsi="Times New Roman" w:cs="Times New Roman"/>
-          <w:b/>
-        </w:rPr>
-        <w:t xml:space="preserve"> </w:t>
-      </w:r>
-      <w:proofErr w:type="spellStart"/>
-      <w:r>
-        <w:rPr>
-          <w:rFonts w:ascii="Times New Roman" w:hAnsi="Times New Roman" w:cs="Times New Roman"/>
-          <w:b/>
-        </w:rPr>
-        <w:t>docente</w:t>
-      </w:r>
-      <w:proofErr w:type="spellEnd"/>
-      <w:r>
-        <w:rPr>
-          <w:rFonts w:ascii="Times New Roman" w:hAnsi="Times New Roman" w:cs="Times New Roman"/>
-          <w:b/>
-        </w:rPr>
-        <w:t xml:space="preserve">. </w:t>
-      </w:r>
-    </w:p>
-    <w:p>
-      <w:pPr>
-        <w:numPr>
-          <w:ilvl w:val="0"/>
-          <w:numId w:val="4"/>
-        </w:numPr>
-        <w:spacing w:after="0" w:line="259" w:lineRule="auto"/>
-        <w:ind w:hanging="128"/>
-        <w:rPr>
-          <w:rFonts w:ascii="Times New Roman" w:hAnsi="Times New Roman" w:cs="Times New Roman"/>
-          <w:lang w:val="it-IT"/>
-        </w:rPr>
-      </w:pPr>
-      <w:r>
-        <w:rPr>
-          <w:rFonts w:ascii="Times New Roman" w:hAnsi="Times New Roman" w:cs="Times New Roman"/>
-          <w:b/>
-          <w:lang w:val="it-IT"/>
-        </w:rPr>
-        <w:t xml:space="preserve">Opzione di creazione corso / Inserimento lezione. </w:t>
-      </w:r>
-    </w:p>
-    <w:p>
-      <w:pPr>
-        <w:rPr>
-          <w:lang w:val="it-IT"/>
-        </w:rPr>
-      </w:pPr>
-    </w:p>
-    <w:p>
-      <w:pPr>
-        <w:pStyle w:val="Heading2"/>
-        <w:rPr>
-          <w:rFonts w:ascii="Times New Roman" w:hAnsi="Times New Roman" w:cs="Times New Roman"/>
-          <w:lang w:val="it-IT"/>
-        </w:rPr>
-      </w:pPr>
-      <w:bookmarkStart w:id="2" w:name="_Toc433975256"/>
-      <w:r>
-        <w:rPr>
-          <w:lang w:val="it-IT"/>
-        </w:rPr>
-        <w:t>1.</w:t>
-      </w:r>
-      <w:r>
-        <w:rPr>
-          <w:lang w:val="it-IT"/>
-        </w:rPr>
-        <w:t>2</w:t>
-      </w:r>
-      <w:r>
-        <w:rPr>
-          <w:lang w:val="it-IT"/>
-        </w:rPr>
-        <w:t xml:space="preserve"> </w:t>
-      </w:r>
-      <w:bookmarkEnd w:id="2"/>
-      <w:r>
-        <w:rPr>
-          <w:rFonts w:ascii="Times New Roman" w:hAnsi="Times New Roman" w:cs="Times New Roman"/>
-          <w:lang w:val="it-IT"/>
-        </w:rPr>
-        <w:t>Strutturazione corsi e funzionalità correlate con studenti e docenti</w:t>
-      </w:r>
-    </w:p>
-    <w:p>
-      <w:pPr>
-        <w:ind w:left="-5" w:right="1135"/>
-        <w:rPr>
-          <w:rFonts w:ascii="Times New Roman" w:hAnsi="Times New Roman" w:cs="Times New Roman"/>
-          <w:lang w:val="it-IT"/>
-        </w:rPr>
-      </w:pPr>
-      <w:r>
-        <w:rPr>
-          <w:rFonts w:ascii="Times New Roman" w:hAnsi="Times New Roman" w:cs="Times New Roman"/>
-          <w:lang w:val="it-IT"/>
-        </w:rPr>
-        <w:t xml:space="preserve">La pagina del corso prevede varie sezioni, visto in maniera differente se si è proprietari del corso (oppure docenti affiliati delegati dal creatore). </w:t>
-      </w:r>
-    </w:p>
-    <w:p>
-      <w:pPr>
-        <w:spacing w:after="0" w:line="259" w:lineRule="auto"/>
-        <w:rPr>
-          <w:rFonts w:ascii="Times New Roman" w:hAnsi="Times New Roman" w:cs="Times New Roman"/>
-          <w:lang w:val="it-IT"/>
-        </w:rPr>
-      </w:pPr>
-      <w:r>
-        <w:rPr>
-          <w:rFonts w:ascii="Times New Roman" w:hAnsi="Times New Roman" w:cs="Times New Roman"/>
-          <w:lang w:val="it-IT"/>
-        </w:rPr>
-        <w:t xml:space="preserve"> </w:t>
-      </w:r>
-    </w:p>
-    <w:p>
-      <w:pPr>
-        <w:spacing w:after="0" w:line="259" w:lineRule="auto"/>
-        <w:ind w:left="-5"/>
-        <w:rPr>
-          <w:rFonts w:ascii="Times New Roman" w:hAnsi="Times New Roman" w:cs="Times New Roman"/>
-          <w:lang w:val="it-IT"/>
-        </w:rPr>
-      </w:pPr>
-      <w:r>
-        <w:rPr>
-          <w:rFonts w:ascii="Times New Roman" w:hAnsi="Times New Roman" w:cs="Times New Roman"/>
-          <w:b/>
-          <w:lang w:val="it-IT"/>
-        </w:rPr>
-        <w:t>Nel caso si è proprietari</w:t>
-      </w:r>
-      <w:r>
-        <w:rPr>
-          <w:rFonts w:ascii="Times New Roman" w:hAnsi="Times New Roman" w:cs="Times New Roman"/>
-          <w:lang w:val="it-IT"/>
-        </w:rPr>
-        <w:t xml:space="preserve"> </w:t>
-      </w:r>
-      <w:r>
-        <w:rPr>
-          <w:rFonts w:ascii="Times New Roman" w:hAnsi="Times New Roman" w:cs="Times New Roman"/>
-          <w:b/>
-          <w:lang w:val="it-IT"/>
-        </w:rPr>
-        <w:t xml:space="preserve">o docenti affiliati. </w:t>
-      </w:r>
-    </w:p>
-    <w:p>
-      <w:pPr>
-        <w:spacing w:after="0" w:line="259" w:lineRule="auto"/>
-        <w:rPr>
-          <w:rFonts w:ascii="Times New Roman" w:hAnsi="Times New Roman" w:cs="Times New Roman"/>
-          <w:lang w:val="it-IT"/>
-        </w:rPr>
-      </w:pPr>
-      <w:r>
-        <w:rPr>
-          <w:rFonts w:ascii="Times New Roman" w:hAnsi="Times New Roman" w:cs="Times New Roman"/>
-          <w:lang w:val="it-IT"/>
-        </w:rPr>
-        <w:t xml:space="preserve"> </w:t>
-      </w:r>
-    </w:p>
-    <w:p>
-      <w:pPr>
-        <w:ind w:left="-5" w:right="1135"/>
-        <w:rPr>
-          <w:rFonts w:ascii="Times New Roman" w:hAnsi="Times New Roman" w:cs="Times New Roman"/>
-          <w:lang w:val="it-IT"/>
-        </w:rPr>
-      </w:pPr>
-      <w:r>
-        <w:rPr>
-          <w:rFonts w:ascii="Times New Roman" w:hAnsi="Times New Roman" w:cs="Times New Roman"/>
-          <w:lang w:val="it-IT"/>
-        </w:rPr>
-        <w:t xml:space="preserve">Visualizza un pannello amministrativo: </w:t>
-      </w:r>
-    </w:p>
-    <w:p>
-      <w:pPr>
-        <w:spacing w:after="0" w:line="259" w:lineRule="auto"/>
-        <w:rPr>
-          <w:rFonts w:ascii="Times New Roman" w:hAnsi="Times New Roman" w:cs="Times New Roman"/>
-          <w:lang w:val="it-IT"/>
-        </w:rPr>
-      </w:pPr>
-      <w:r>
-        <w:rPr>
-          <w:rFonts w:ascii="Times New Roman" w:hAnsi="Times New Roman" w:cs="Times New Roman"/>
-          <w:lang w:val="it-IT"/>
-        </w:rPr>
-        <w:t xml:space="preserve"> </w:t>
-      </w:r>
-    </w:p>
-    <w:p>
-      <w:pPr>
-        <w:ind w:left="-5" w:right="1135"/>
-        <w:rPr>
-          <w:rFonts w:ascii="Times New Roman" w:hAnsi="Times New Roman" w:cs="Times New Roman"/>
-          <w:lang w:val="it-IT"/>
-        </w:rPr>
-      </w:pPr>
-      <w:r>
-        <w:rPr>
-          <w:rFonts w:ascii="Times New Roman" w:hAnsi="Times New Roman" w:cs="Times New Roman"/>
-          <w:b/>
-          <w:lang w:val="it-IT"/>
-        </w:rPr>
-        <w:t xml:space="preserve">Proprietario: </w:t>
-      </w:r>
-      <w:r>
-        <w:rPr>
-          <w:rFonts w:ascii="Times New Roman" w:hAnsi="Times New Roman" w:cs="Times New Roman"/>
-          <w:lang w:val="it-IT"/>
-        </w:rPr>
-        <w:t>Può aggiungere, rimuovere o modificare le lezioni del corso, può aggiungere, rimuovere o modificare il video di presentazione del corso (Questo video è obbligatorio per corso e serve per introdurre gli argomenti che si tratteranno più una semplice spiegazione a discrezione del docente… può benissimo gestirlo anche in altre maniere basta che sa bene che quel video è di presentazione).</w:t>
-      </w:r>
-      <w:r>
-        <w:rPr>
-          <w:rFonts w:ascii="Times New Roman" w:hAnsi="Times New Roman" w:cs="Times New Roman"/>
-          <w:b/>
-          <w:lang w:val="it-IT"/>
-        </w:rPr>
-        <w:t xml:space="preserve"> </w:t>
-      </w:r>
-    </w:p>
-    <w:p>
-      <w:pPr>
-        <w:spacing w:after="0" w:line="259" w:lineRule="auto"/>
-        <w:rPr>
-          <w:rFonts w:ascii="Times New Roman" w:hAnsi="Times New Roman" w:cs="Times New Roman"/>
-          <w:lang w:val="it-IT"/>
-        </w:rPr>
-      </w:pPr>
-      <w:r>
-        <w:rPr>
-          <w:rFonts w:ascii="Times New Roman" w:hAnsi="Times New Roman" w:cs="Times New Roman"/>
-          <w:lang w:val="it-IT"/>
-        </w:rPr>
-        <w:t xml:space="preserve"> </w:t>
-      </w:r>
-    </w:p>
-    <w:p>
-      <w:pPr>
-        <w:ind w:left="-5" w:right="1135"/>
-        <w:rPr>
-          <w:rFonts w:ascii="Times New Roman" w:hAnsi="Times New Roman" w:cs="Times New Roman"/>
-          <w:lang w:val="it-IT"/>
-        </w:rPr>
-      </w:pPr>
-      <w:r>
-        <w:rPr>
-          <w:rFonts w:ascii="Times New Roman" w:hAnsi="Times New Roman" w:cs="Times New Roman"/>
-          <w:lang w:val="it-IT"/>
-        </w:rPr>
-        <w:lastRenderedPageBreak/>
-        <w:t>Può modificare il titolo, la descrizione e le FAQ inerenti solamente a quel corso.</w:t>
-      </w:r>
-      <w:r>
-        <w:rPr>
-          <w:rFonts w:ascii="Times New Roman" w:hAnsi="Times New Roman" w:cs="Times New Roman"/>
-          <w:b/>
-          <w:lang w:val="it-IT"/>
-        </w:rPr>
-        <w:t xml:space="preserve"> </w:t>
-      </w:r>
-    </w:p>
-    <w:p>
-      <w:pPr>
-        <w:ind w:left="-5" w:right="1135"/>
-        <w:rPr>
-          <w:rFonts w:ascii="Times New Roman" w:hAnsi="Times New Roman" w:cs="Times New Roman"/>
-          <w:lang w:val="it-IT"/>
-        </w:rPr>
-      </w:pPr>
-      <w:r>
-        <w:rPr>
-          <w:rFonts w:ascii="Times New Roman" w:hAnsi="Times New Roman" w:cs="Times New Roman"/>
-          <w:lang w:val="it-IT"/>
-        </w:rPr>
-        <w:t xml:space="preserve">Può visualizzare </w:t>
-      </w:r>
-      <w:r>
-        <w:rPr>
-          <w:rFonts w:ascii="Times New Roman" w:hAnsi="Times New Roman" w:cs="Times New Roman"/>
-          <w:b/>
-          <w:lang w:val="it-IT"/>
-        </w:rPr>
-        <w:t xml:space="preserve">le domande </w:t>
-      </w:r>
-      <w:r>
-        <w:rPr>
-          <w:rFonts w:ascii="Times New Roman" w:hAnsi="Times New Roman" w:cs="Times New Roman"/>
-          <w:lang w:val="it-IT"/>
-        </w:rPr>
-        <w:t xml:space="preserve">inerenti al corso collegate alla lezione in cui la domanda è stata formulata (Vedi dopo per la </w:t>
-      </w:r>
-      <w:proofErr w:type="spellStart"/>
-      <w:r>
-        <w:rPr>
-          <w:rFonts w:ascii="Times New Roman" w:hAnsi="Times New Roman" w:cs="Times New Roman"/>
-          <w:lang w:val="it-IT"/>
-        </w:rPr>
-        <w:t>view</w:t>
-      </w:r>
-      <w:proofErr w:type="spellEnd"/>
-      <w:r>
-        <w:rPr>
-          <w:rFonts w:ascii="Times New Roman" w:hAnsi="Times New Roman" w:cs="Times New Roman"/>
-          <w:lang w:val="it-IT"/>
-        </w:rPr>
-        <w:t xml:space="preserve"> della pagina inerente alla lezione).</w:t>
-      </w:r>
-      <w:r>
-        <w:rPr>
-          <w:rFonts w:ascii="Times New Roman" w:hAnsi="Times New Roman" w:cs="Times New Roman"/>
-          <w:b/>
-          <w:lang w:val="it-IT"/>
-        </w:rPr>
-        <w:t xml:space="preserve"> </w:t>
-      </w:r>
-    </w:p>
-    <w:p>
-      <w:pPr>
-        <w:ind w:left="-5" w:right="1135"/>
-        <w:rPr>
-          <w:rFonts w:ascii="Times New Roman" w:hAnsi="Times New Roman" w:cs="Times New Roman"/>
-          <w:lang w:val="it-IT"/>
-        </w:rPr>
-      </w:pPr>
-      <w:r>
-        <w:rPr>
-          <w:rFonts w:ascii="Times New Roman" w:hAnsi="Times New Roman" w:cs="Times New Roman"/>
-          <w:lang w:val="it-IT"/>
-        </w:rPr>
-        <w:t xml:space="preserve">Visualizza la </w:t>
-      </w:r>
-      <w:r>
-        <w:rPr>
-          <w:rFonts w:ascii="Times New Roman" w:hAnsi="Times New Roman" w:cs="Times New Roman"/>
-          <w:b/>
-          <w:lang w:val="it-IT"/>
-        </w:rPr>
-        <w:t>lista delle lezioni</w:t>
-      </w:r>
-      <w:r>
-        <w:rPr>
-          <w:rFonts w:ascii="Times New Roman" w:hAnsi="Times New Roman" w:cs="Times New Roman"/>
-          <w:lang w:val="it-IT"/>
-        </w:rPr>
-        <w:t xml:space="preserve">, della loro </w:t>
-      </w:r>
-      <w:r>
-        <w:rPr>
-          <w:rFonts w:ascii="Times New Roman" w:hAnsi="Times New Roman" w:cs="Times New Roman"/>
-          <w:b/>
-          <w:lang w:val="it-IT"/>
-        </w:rPr>
-        <w:t>descrizione</w:t>
-      </w:r>
-      <w:r>
-        <w:rPr>
-          <w:rFonts w:ascii="Times New Roman" w:hAnsi="Times New Roman" w:cs="Times New Roman"/>
-          <w:lang w:val="it-IT"/>
-        </w:rPr>
-        <w:t xml:space="preserve">, di </w:t>
-      </w:r>
-      <w:r>
-        <w:rPr>
-          <w:rFonts w:ascii="Times New Roman" w:hAnsi="Times New Roman" w:cs="Times New Roman"/>
-          <w:b/>
-          <w:lang w:val="it-IT"/>
-        </w:rPr>
-        <w:t>quante persone hanno visto quella lezione</w:t>
-      </w:r>
-      <w:r>
-        <w:rPr>
-          <w:rFonts w:ascii="Times New Roman" w:hAnsi="Times New Roman" w:cs="Times New Roman"/>
-          <w:lang w:val="it-IT"/>
-        </w:rPr>
-        <w:t xml:space="preserve"> e della</w:t>
-      </w:r>
-      <w:r>
-        <w:rPr>
-          <w:rFonts w:ascii="Times New Roman" w:hAnsi="Times New Roman" w:cs="Times New Roman"/>
-          <w:b/>
-          <w:lang w:val="it-IT"/>
-        </w:rPr>
-        <w:t xml:space="preserve"> votazione</w:t>
-      </w:r>
-      <w:r>
-        <w:rPr>
-          <w:rFonts w:ascii="Times New Roman" w:hAnsi="Times New Roman" w:cs="Times New Roman"/>
-          <w:lang w:val="it-IT"/>
-        </w:rPr>
-        <w:t xml:space="preserve"> per ogni lezione. Può assegnare uno o più account come docenti affiliati ai corsi. La gestione di ricerca dell’account viene effettuata per nickname. (Implementare una bacheca con orari, data e periodo).</w:t>
-      </w:r>
-      <w:r>
-        <w:rPr>
-          <w:rFonts w:ascii="Times New Roman" w:hAnsi="Times New Roman" w:cs="Times New Roman"/>
-          <w:b/>
-          <w:lang w:val="it-IT"/>
-        </w:rPr>
-        <w:t xml:space="preserve"> </w:t>
-      </w:r>
-    </w:p>
-    <w:p>
-      <w:pPr>
-        <w:spacing w:after="0" w:line="259" w:lineRule="auto"/>
-        <w:rPr>
-          <w:rFonts w:ascii="Times New Roman" w:hAnsi="Times New Roman" w:cs="Times New Roman"/>
-          <w:lang w:val="it-IT"/>
-        </w:rPr>
-      </w:pPr>
-      <w:r>
-        <w:rPr>
-          <w:rFonts w:ascii="Times New Roman" w:hAnsi="Times New Roman" w:cs="Times New Roman"/>
-          <w:lang w:val="it-IT"/>
-        </w:rPr>
-        <w:t xml:space="preserve"> </w:t>
-      </w:r>
-    </w:p>
-    <w:p>
-      <w:pPr>
-        <w:spacing w:after="0" w:line="259" w:lineRule="auto"/>
-        <w:ind w:left="-5"/>
-        <w:rPr>
-          <w:rFonts w:ascii="Times New Roman" w:hAnsi="Times New Roman" w:cs="Times New Roman"/>
-          <w:lang w:val="it-IT"/>
-        </w:rPr>
-      </w:pPr>
-      <w:r>
-        <w:rPr>
-          <w:rFonts w:ascii="Times New Roman" w:hAnsi="Times New Roman" w:cs="Times New Roman"/>
-          <w:b/>
-          <w:lang w:val="it-IT"/>
-        </w:rPr>
-        <w:t xml:space="preserve">Può aggiungere una o più lezioni. </w:t>
-      </w:r>
-    </w:p>
-    <w:p>
-      <w:pPr>
-        <w:spacing w:after="0" w:line="259" w:lineRule="auto"/>
-        <w:rPr>
-          <w:rFonts w:ascii="Times New Roman" w:hAnsi="Times New Roman" w:cs="Times New Roman"/>
-          <w:lang w:val="it-IT"/>
-        </w:rPr>
-      </w:pPr>
-      <w:r>
-        <w:rPr>
-          <w:rFonts w:ascii="Times New Roman" w:hAnsi="Times New Roman" w:cs="Times New Roman"/>
-          <w:b/>
-          <w:lang w:val="it-IT"/>
-        </w:rPr>
-        <w:t xml:space="preserve"> </w:t>
-      </w:r>
-    </w:p>
-    <w:p>
-      <w:pPr>
-        <w:spacing w:after="0" w:line="259" w:lineRule="auto"/>
-        <w:rPr>
-          <w:rFonts w:ascii="Times New Roman" w:hAnsi="Times New Roman" w:cs="Times New Roman"/>
-          <w:lang w:val="it-IT"/>
-        </w:rPr>
-      </w:pPr>
-      <w:r>
-        <w:rPr>
-          <w:rFonts w:ascii="Times New Roman" w:hAnsi="Times New Roman" w:cs="Times New Roman"/>
-          <w:b/>
-          <w:lang w:val="it-IT"/>
-        </w:rPr>
-        <w:t xml:space="preserve"> </w:t>
-      </w:r>
-    </w:p>
-    <w:p>
-      <w:pPr>
-        <w:spacing w:after="0" w:line="240" w:lineRule="auto"/>
-        <w:ind w:left="-5" w:right="1278"/>
-        <w:jc w:val="both"/>
-        <w:rPr>
-          <w:rFonts w:ascii="Times New Roman" w:hAnsi="Times New Roman" w:cs="Times New Roman"/>
-          <w:lang w:val="it-IT"/>
-        </w:rPr>
-      </w:pPr>
-      <w:r>
-        <w:rPr>
-          <w:rFonts w:ascii="Times New Roman" w:hAnsi="Times New Roman" w:cs="Times New Roman"/>
-          <w:b/>
-          <w:lang w:val="it-IT"/>
-        </w:rPr>
-        <w:t xml:space="preserve">Docente affiliato al corso: </w:t>
-      </w:r>
-      <w:r>
-        <w:rPr>
-          <w:rFonts w:ascii="Times New Roman" w:hAnsi="Times New Roman" w:cs="Times New Roman"/>
-          <w:lang w:val="it-IT"/>
-        </w:rPr>
-        <w:t>Il docente affiliato al corso può modificare il titolo e la descrizione del corso, può caricare lezioni (Se confermato dal docente proprietario), modificare le FAQ e visionare le domande degli studenti. (Ricopre il ruolo di “assistente al corso”).</w:t>
-      </w:r>
-      <w:r>
-        <w:rPr>
-          <w:rFonts w:ascii="Times New Roman" w:hAnsi="Times New Roman" w:cs="Times New Roman"/>
-          <w:b/>
-          <w:lang w:val="it-IT"/>
-        </w:rPr>
-        <w:t xml:space="preserve"> </w:t>
-      </w:r>
-    </w:p>
-    <w:p>
-      <w:pPr>
-        <w:spacing w:after="0" w:line="259" w:lineRule="auto"/>
-        <w:rPr>
-          <w:rFonts w:ascii="Times New Roman" w:hAnsi="Times New Roman" w:cs="Times New Roman"/>
-          <w:lang w:val="it-IT"/>
-        </w:rPr>
-      </w:pPr>
-      <w:r>
-        <w:rPr>
-          <w:rFonts w:ascii="Times New Roman" w:hAnsi="Times New Roman" w:cs="Times New Roman"/>
-          <w:lang w:val="it-IT"/>
-        </w:rPr>
-        <w:t xml:space="preserve"> </w:t>
-      </w:r>
-    </w:p>
-    <w:p>
-      <w:pPr>
-        <w:spacing w:after="0" w:line="259" w:lineRule="auto"/>
-        <w:ind w:left="-5"/>
-        <w:rPr>
-          <w:rFonts w:ascii="Times New Roman" w:hAnsi="Times New Roman" w:cs="Times New Roman"/>
-          <w:lang w:val="it-IT"/>
-        </w:rPr>
-      </w:pPr>
-      <w:r>
-        <w:rPr>
-          <w:rFonts w:ascii="Times New Roman" w:hAnsi="Times New Roman" w:cs="Times New Roman"/>
-          <w:b/>
-          <w:lang w:val="it-IT"/>
-        </w:rPr>
-        <w:t xml:space="preserve">Studente: </w:t>
-      </w:r>
-    </w:p>
-    <w:p>
-      <w:pPr>
-        <w:spacing w:after="0" w:line="259" w:lineRule="auto"/>
-        <w:rPr>
-          <w:rFonts w:ascii="Times New Roman" w:hAnsi="Times New Roman" w:cs="Times New Roman"/>
-          <w:lang w:val="it-IT"/>
-        </w:rPr>
-      </w:pPr>
-      <w:r>
-        <w:rPr>
-          <w:rFonts w:ascii="Times New Roman" w:hAnsi="Times New Roman" w:cs="Times New Roman"/>
-          <w:lang w:val="it-IT"/>
-        </w:rPr>
-        <w:t xml:space="preserve"> </w:t>
-      </w:r>
-    </w:p>
-    <w:p>
-      <w:pPr>
-        <w:ind w:left="-5" w:right="1135"/>
-        <w:rPr>
-          <w:rFonts w:ascii="Times New Roman" w:hAnsi="Times New Roman" w:cs="Times New Roman"/>
-          <w:lang w:val="it-IT"/>
-        </w:rPr>
-      </w:pPr>
-      <w:r>
-        <w:rPr>
-          <w:rFonts w:ascii="Times New Roman" w:hAnsi="Times New Roman" w:cs="Times New Roman"/>
-          <w:lang w:val="it-IT"/>
-        </w:rPr>
-        <w:t xml:space="preserve"> Vede la pagina del corso con alcuni componenti </w:t>
-      </w:r>
-    </w:p>
-    <w:p>
-      <w:pPr>
-        <w:numPr>
-          <w:ilvl w:val="0"/>
-          <w:numId w:val="5"/>
-        </w:numPr>
-        <w:spacing w:after="5" w:line="249" w:lineRule="auto"/>
-        <w:ind w:right="568" w:hanging="348"/>
-        <w:rPr>
-          <w:rFonts w:ascii="Times New Roman" w:hAnsi="Times New Roman" w:cs="Times New Roman"/>
-          <w:lang w:val="it-IT"/>
-        </w:rPr>
-      </w:pPr>
-      <w:r>
-        <w:rPr>
-          <w:rFonts w:ascii="Times New Roman" w:hAnsi="Times New Roman" w:cs="Times New Roman"/>
-          <w:b/>
-          <w:lang w:val="it-IT"/>
-        </w:rPr>
-        <w:t>PER CORSI GRATIS:</w:t>
-      </w:r>
-      <w:r>
-        <w:rPr>
-          <w:rFonts w:ascii="Times New Roman" w:hAnsi="Times New Roman" w:cs="Times New Roman"/>
-          <w:lang w:val="it-IT"/>
-        </w:rPr>
-        <w:t xml:space="preserve"> Titolo e descrizione del corso, video di presentazione e delle lezioni, valutazione del corso, elenco docenti con link ai loro profili, valutazione del docente creatore e le FAQ. </w:t>
-      </w:r>
-      <w:r>
-        <w:rPr>
-          <w:rFonts w:ascii="Times New Roman" w:hAnsi="Times New Roman" w:cs="Times New Roman"/>
-          <w:b/>
-          <w:lang w:val="it-IT"/>
-        </w:rPr>
-        <w:t xml:space="preserve">Numero di iscritti al corso. </w:t>
-      </w:r>
-    </w:p>
-    <w:p>
-      <w:pPr>
-        <w:spacing w:after="13" w:line="259" w:lineRule="auto"/>
-        <w:rPr>
-          <w:rFonts w:ascii="Times New Roman" w:hAnsi="Times New Roman" w:cs="Times New Roman"/>
-          <w:lang w:val="it-IT"/>
-        </w:rPr>
-      </w:pPr>
-      <w:r>
-        <w:rPr>
-          <w:rFonts w:ascii="Times New Roman" w:hAnsi="Times New Roman" w:cs="Times New Roman"/>
-          <w:b/>
-          <w:lang w:val="it-IT"/>
-        </w:rPr>
-        <w:t xml:space="preserve"> </w:t>
-      </w:r>
-    </w:p>
-    <w:p>
-      <w:pPr>
-        <w:numPr>
-          <w:ilvl w:val="0"/>
-          <w:numId w:val="5"/>
-        </w:numPr>
-        <w:spacing w:after="5" w:line="249" w:lineRule="auto"/>
-        <w:ind w:right="568" w:hanging="348"/>
-        <w:rPr>
-          <w:rFonts w:ascii="Times New Roman" w:hAnsi="Times New Roman" w:cs="Times New Roman"/>
-          <w:lang w:val="it-IT"/>
-        </w:rPr>
-      </w:pPr>
-      <w:r>
-        <w:rPr>
-          <w:rFonts w:ascii="Times New Roman" w:hAnsi="Times New Roman" w:cs="Times New Roman"/>
-          <w:b/>
-          <w:lang w:val="it-IT"/>
-        </w:rPr>
-        <w:t xml:space="preserve">PER CORSI A PAGAMENTO: </w:t>
-      </w:r>
-      <w:r>
-        <w:rPr>
-          <w:rFonts w:ascii="Times New Roman" w:hAnsi="Times New Roman" w:cs="Times New Roman"/>
-          <w:lang w:val="it-IT"/>
-        </w:rPr>
-        <w:t>Visualizza solamente alcune informazioni rispetto ai corsi gratuiti più alcune informazioni. Informazioni sul pagamento più l’opzione di pagamento, titolo e descrizione del corso, video di presentazione, votazione del docente, lista docenti affiliati (Con relativi link al profilo).</w:t>
-      </w:r>
-      <w:r>
-        <w:rPr>
-          <w:rFonts w:ascii="Times New Roman" w:hAnsi="Times New Roman" w:cs="Times New Roman"/>
-          <w:b/>
-          <w:lang w:val="it-IT"/>
-        </w:rPr>
-        <w:t xml:space="preserve"> </w:t>
-      </w:r>
-      <w:r>
-        <w:rPr>
-          <w:rFonts w:ascii="Times New Roman" w:hAnsi="Times New Roman" w:cs="Times New Roman"/>
-          <w:lang w:val="it-IT"/>
-        </w:rPr>
-        <w:t xml:space="preserve">Lo studente può vedere solamente il video di presentazione del corso e </w:t>
-      </w:r>
-      <w:r>
-        <w:rPr>
-          <w:rFonts w:ascii="Times New Roman" w:hAnsi="Times New Roman" w:cs="Times New Roman"/>
-          <w:b/>
-          <w:lang w:val="it-IT"/>
-        </w:rPr>
-        <w:t xml:space="preserve">solamente dopo </w:t>
-      </w:r>
-      <w:r>
-        <w:rPr>
-          <w:rFonts w:ascii="Times New Roman" w:hAnsi="Times New Roman" w:cs="Times New Roman"/>
-          <w:lang w:val="it-IT"/>
-        </w:rPr>
-        <w:t xml:space="preserve">aver acquistato l’abbonamento per seguirlo potrà visualizzare le sue lezioni. </w:t>
-      </w:r>
-      <w:r>
-        <w:rPr>
-          <w:rFonts w:ascii="Times New Roman" w:hAnsi="Times New Roman" w:cs="Times New Roman"/>
-          <w:b/>
-          <w:lang w:val="it-IT"/>
-        </w:rPr>
-        <w:t xml:space="preserve">Se il corso non è aderente alla tipologia specificata nella descrizione oppure è stato abbandonato, dopo opportuni controlli, verrà stabilito se il corso rimarrà attivo oppure verrà cancellato con conseguente rimborso di tutti gli utenti abbonati al corso. </w:t>
-      </w:r>
-    </w:p>
-    <w:p>
-      <w:pPr>
-        <w:spacing w:after="0" w:line="259" w:lineRule="auto"/>
-        <w:rPr>
-          <w:rFonts w:ascii="Times New Roman" w:hAnsi="Times New Roman" w:cs="Times New Roman"/>
-          <w:lang w:val="it-IT"/>
-        </w:rPr>
-      </w:pPr>
-      <w:r>
-        <w:rPr>
-          <w:rFonts w:ascii="Times New Roman" w:hAnsi="Times New Roman" w:cs="Times New Roman"/>
-          <w:lang w:val="it-IT"/>
-        </w:rPr>
-        <w:t xml:space="preserve"> </w:t>
-      </w:r>
-    </w:p>
-    <w:p>
-      <w:pPr>
-        <w:ind w:left="-5" w:right="1135"/>
-        <w:rPr>
-          <w:rFonts w:ascii="Times New Roman" w:hAnsi="Times New Roman" w:cs="Times New Roman"/>
-          <w:lang w:val="it-IT"/>
-        </w:rPr>
-      </w:pPr>
-      <w:r>
-        <w:rPr>
-          <w:rFonts w:ascii="Times New Roman" w:hAnsi="Times New Roman" w:cs="Times New Roman"/>
-          <w:lang w:val="it-IT"/>
-        </w:rPr>
-        <w:t xml:space="preserve">La gestione dei pagamenti è vista più avanti. </w:t>
-      </w:r>
-    </w:p>
-    <w:p>
-      <w:pPr>
-        <w:pStyle w:val="Heading2"/>
-        <w:rPr>
-          <w:lang w:val="it-IT"/>
-        </w:rPr>
-      </w:pPr>
-      <w:bookmarkStart w:id="3" w:name="_Toc433975258"/>
-      <w:r>
-        <w:rPr>
-          <w:lang w:val="it-IT"/>
-        </w:rPr>
-        <w:t>1.</w:t>
-      </w:r>
-      <w:r>
-        <w:rPr>
-          <w:lang w:val="it-IT"/>
-        </w:rPr>
-        <w:t>3</w:t>
-      </w:r>
-      <w:r>
-        <w:rPr>
-          <w:lang w:val="it-IT"/>
-        </w:rPr>
-        <w:t xml:space="preserve"> </w:t>
-      </w:r>
-      <w:bookmarkEnd w:id="3"/>
-      <w:r>
-        <w:rPr>
-          <w:lang w:val="it-IT"/>
-        </w:rPr>
-        <w:t>FAQ</w:t>
-      </w:r>
-    </w:p>
-    <w:p>
-      <w:pPr>
-        <w:ind w:left="-5" w:right="1135"/>
-        <w:rPr>
-          <w:rFonts w:ascii="Times New Roman" w:hAnsi="Times New Roman" w:cs="Times New Roman"/>
-          <w:lang w:val="it-IT"/>
-        </w:rPr>
-      </w:pPr>
-      <w:r>
-        <w:rPr>
-          <w:rFonts w:ascii="Times New Roman" w:hAnsi="Times New Roman" w:cs="Times New Roman"/>
-          <w:lang w:val="it-IT"/>
-        </w:rPr>
-        <w:t xml:space="preserve">Le FAQ sono uniche per corso </w:t>
-      </w:r>
-    </w:p>
-    <w:p>
-      <w:pPr>
-        <w:ind w:left="-5" w:right="1135"/>
-        <w:rPr>
-          <w:rFonts w:ascii="Times New Roman" w:hAnsi="Times New Roman" w:cs="Times New Roman"/>
-          <w:lang w:val="it-IT"/>
-        </w:rPr>
-      </w:pPr>
-      <w:r>
-        <w:rPr>
-          <w:rFonts w:ascii="Times New Roman" w:hAnsi="Times New Roman" w:cs="Times New Roman"/>
-          <w:lang w:val="it-IT"/>
-        </w:rPr>
-        <w:t xml:space="preserve">Sono modificabili solamente da docente creatore e docenti collaboratori. </w:t>
-      </w:r>
-    </w:p>
-    <w:p>
-      <w:pPr>
-        <w:ind w:left="-5" w:right="1135"/>
-        <w:rPr>
-          <w:rFonts w:ascii="Times New Roman" w:hAnsi="Times New Roman" w:cs="Times New Roman"/>
-          <w:lang w:val="it-IT"/>
-        </w:rPr>
-      </w:pPr>
-      <w:r>
-        <w:rPr>
-          <w:rFonts w:ascii="Times New Roman" w:hAnsi="Times New Roman" w:cs="Times New Roman"/>
-          <w:lang w:val="it-IT"/>
-        </w:rPr>
-        <w:t>Sono visionabili solamente se si è inscritti al corso (Se è a pagamento, deve abbonarsi) oppure se si è docenti o docenti affiliati.</w:t>
-      </w:r>
-      <w:r>
-        <w:rPr>
-          <w:rFonts w:ascii="Times New Roman" w:hAnsi="Times New Roman" w:cs="Times New Roman"/>
-          <w:b/>
-          <w:lang w:val="it-IT"/>
-        </w:rPr>
-        <w:t xml:space="preserve"> </w:t>
-      </w:r>
-    </w:p>
-    <w:p>
-      <w:pPr>
-        <w:spacing w:after="0" w:line="240" w:lineRule="auto"/>
-        <w:ind w:left="-5" w:right="1154"/>
-        <w:jc w:val="both"/>
-        <w:rPr>
-          <w:rFonts w:ascii="Times New Roman" w:hAnsi="Times New Roman" w:cs="Times New Roman"/>
-          <w:lang w:val="it-IT"/>
-        </w:rPr>
-      </w:pPr>
-      <w:r>
-        <w:rPr>
-          <w:rFonts w:ascii="Times New Roman" w:hAnsi="Times New Roman" w:cs="Times New Roman"/>
-          <w:lang w:val="it-IT"/>
-        </w:rPr>
-        <w:t xml:space="preserve">Rappresentano solamente le domande più frequenti tra quelle proposte dagli studenti (Ricordiamo che le domande fatte dagli studenti vengono mantenute all’interno del pannello di amministrazione del corso visionabile solamente se si è un docente o un docente affiliato). </w:t>
-      </w:r>
-    </w:p>
-    <w:p>
-      <w:pPr>
-        <w:spacing w:after="0" w:line="259" w:lineRule="auto"/>
-        <w:rPr>
-          <w:rFonts w:ascii="Times New Roman" w:hAnsi="Times New Roman" w:cs="Times New Roman"/>
-          <w:lang w:val="it-IT"/>
-        </w:rPr>
-      </w:pPr>
-      <w:r>
-        <w:rPr>
-          <w:rFonts w:ascii="Times New Roman" w:hAnsi="Times New Roman" w:cs="Times New Roman"/>
-          <w:lang w:val="it-IT"/>
-        </w:rPr>
-        <w:t xml:space="preserve"> </w:t>
-      </w:r>
-    </w:p>
-    <w:p>
-      <w:pPr>
-        <w:ind w:left="-5" w:right="1135"/>
-        <w:rPr>
-          <w:rFonts w:ascii="Times New Roman" w:hAnsi="Times New Roman" w:cs="Times New Roman"/>
-          <w:lang w:val="it-IT"/>
-        </w:rPr>
-      </w:pPr>
-      <w:r>
-        <w:rPr>
-          <w:rFonts w:ascii="Times New Roman" w:hAnsi="Times New Roman" w:cs="Times New Roman"/>
-          <w:lang w:val="it-IT"/>
-        </w:rPr>
-        <w:t xml:space="preserve">Sono modificabili direttamente dal pannello amministrativo del corso, come se fosse la descrizione o il titolo. </w:t>
-      </w:r>
-    </w:p>
-    <w:p>
-      <w:pPr>
-        <w:spacing w:after="0" w:line="259" w:lineRule="auto"/>
-        <w:rPr>
-          <w:rFonts w:ascii="Times New Roman" w:hAnsi="Times New Roman" w:cs="Times New Roman"/>
-          <w:lang w:val="it-IT"/>
-        </w:rPr>
-      </w:pPr>
-      <w:r>
-        <w:rPr>
-          <w:rFonts w:ascii="Times New Roman" w:hAnsi="Times New Roman" w:cs="Times New Roman"/>
-          <w:lang w:val="it-IT"/>
-        </w:rPr>
-        <w:t xml:space="preserve"> </w:t>
-      </w:r>
-    </w:p>
-    <w:p>
-      <w:pPr>
-        <w:rPr>
-          <w:lang w:val="it-IT"/>
-        </w:rPr>
-      </w:pPr>
-    </w:p>
-    <w:p>
-      <w:pPr>
-        <w:pStyle w:val="Heading2"/>
-        <w:rPr>
-          <w:lang w:val="it-IT"/>
-        </w:rPr>
-      </w:pPr>
-      <w:bookmarkStart w:id="4" w:name="_Toc433975259"/>
-      <w:r>
-        <w:rPr>
-          <w:lang w:val="it-IT"/>
-        </w:rPr>
-        <w:t>1.</w:t>
-      </w:r>
-      <w:r>
-        <w:rPr>
-          <w:lang w:val="it-IT"/>
-        </w:rPr>
-        <w:t>4</w:t>
-      </w:r>
-      <w:r>
-        <w:rPr>
-          <w:lang w:val="it-IT"/>
-        </w:rPr>
-        <w:t xml:space="preserve"> </w:t>
-      </w:r>
-      <w:bookmarkEnd w:id="4"/>
-      <w:proofErr w:type="spellStart"/>
-      <w:r>
-        <w:rPr>
-          <w:rFonts w:ascii="Times New Roman" w:hAnsi="Times New Roman" w:cs="Times New Roman"/>
-        </w:rPr>
-        <w:t>Gestione</w:t>
-      </w:r>
-      <w:proofErr w:type="spellEnd"/>
-      <w:r>
-        <w:rPr>
-          <w:rFonts w:ascii="Times New Roman" w:hAnsi="Times New Roman" w:cs="Times New Roman"/>
-        </w:rPr>
-        <w:t xml:space="preserve"> </w:t>
-      </w:r>
-      <w:proofErr w:type="spellStart"/>
-      <w:r>
-        <w:rPr>
-          <w:rFonts w:ascii="Times New Roman" w:hAnsi="Times New Roman" w:cs="Times New Roman"/>
-        </w:rPr>
-        <w:t>Amministratori</w:t>
-      </w:r>
-      <w:proofErr w:type="spellEnd"/>
-      <w:r>
-        <w:rPr>
-          <w:lang w:val="it-IT"/>
-        </w:rPr>
-        <w:t xml:space="preserve"> </w:t>
-      </w:r>
-    </w:p>
-    <w:p>
-      <w:pPr>
-        <w:ind w:left="-5" w:right="1135"/>
-        <w:rPr>
-          <w:rFonts w:ascii="Times New Roman" w:hAnsi="Times New Roman" w:cs="Times New Roman"/>
-          <w:lang w:val="it-IT"/>
-        </w:rPr>
-      </w:pPr>
-      <w:r>
-        <w:rPr>
-          <w:rFonts w:ascii="Times New Roman" w:hAnsi="Times New Roman" w:cs="Times New Roman"/>
-          <w:lang w:val="it-IT"/>
-        </w:rPr>
-        <w:t xml:space="preserve">Sono divisi in base ai ruoli. </w:t>
-      </w:r>
-    </w:p>
-    <w:p>
-      <w:pPr>
-        <w:numPr>
-          <w:ilvl w:val="0"/>
-          <w:numId w:val="5"/>
-        </w:numPr>
-        <w:spacing w:after="0" w:line="259" w:lineRule="auto"/>
-        <w:ind w:right="568" w:hanging="348"/>
-        <w:rPr>
-          <w:rFonts w:ascii="Times New Roman" w:hAnsi="Times New Roman" w:cs="Times New Roman"/>
-        </w:rPr>
-      </w:pPr>
-      <w:proofErr w:type="spellStart"/>
-      <w:r>
-        <w:rPr>
-          <w:rFonts w:ascii="Times New Roman" w:hAnsi="Times New Roman" w:cs="Times New Roman"/>
-          <w:b/>
-        </w:rPr>
-        <w:t>Ruolo</w:t>
-      </w:r>
-      <w:proofErr w:type="spellEnd"/>
-      <w:r>
-        <w:rPr>
-          <w:rFonts w:ascii="Times New Roman" w:hAnsi="Times New Roman" w:cs="Times New Roman"/>
-          <w:b/>
-        </w:rPr>
-        <w:t xml:space="preserve"> 1: </w:t>
-      </w:r>
-    </w:p>
-    <w:p>
-      <w:pPr>
-        <w:spacing w:after="13" w:line="259" w:lineRule="auto"/>
-        <w:rPr>
-          <w:rFonts w:ascii="Times New Roman" w:hAnsi="Times New Roman" w:cs="Times New Roman"/>
-        </w:rPr>
-      </w:pPr>
-      <w:r>
-        <w:rPr>
-          <w:rFonts w:ascii="Times New Roman" w:hAnsi="Times New Roman" w:cs="Times New Roman"/>
-          <w:b/>
-        </w:rPr>
-        <w:t xml:space="preserve"> </w:t>
-      </w:r>
-    </w:p>
-    <w:p>
-      <w:pPr>
-        <w:numPr>
-          <w:ilvl w:val="3"/>
-          <w:numId w:val="7"/>
-        </w:numPr>
-        <w:spacing w:after="0" w:line="249" w:lineRule="auto"/>
-        <w:ind w:right="1110" w:hanging="336"/>
-        <w:rPr>
-          <w:rFonts w:ascii="Times New Roman" w:hAnsi="Times New Roman" w:cs="Times New Roman"/>
-        </w:rPr>
-      </w:pPr>
-      <w:r>
-        <w:rPr>
-          <w:rFonts w:ascii="Times New Roman" w:hAnsi="Times New Roman" w:cs="Times New Roman"/>
-          <w:lang w:val="it-IT"/>
-        </w:rPr>
-        <w:t xml:space="preserve">L’amministratore è un account separato rispetto a quello dell’utente. </w:t>
-      </w:r>
-      <w:r>
-        <w:rPr>
-          <w:rFonts w:ascii="Times New Roman" w:hAnsi="Times New Roman" w:cs="Times New Roman"/>
-        </w:rPr>
-        <w:t xml:space="preserve">Ha </w:t>
-      </w:r>
-      <w:proofErr w:type="spellStart"/>
-      <w:r>
-        <w:rPr>
-          <w:rFonts w:ascii="Times New Roman" w:hAnsi="Times New Roman" w:cs="Times New Roman"/>
-        </w:rPr>
-        <w:t>delle</w:t>
-      </w:r>
-      <w:proofErr w:type="spellEnd"/>
-      <w:r>
-        <w:rPr>
-          <w:rFonts w:ascii="Times New Roman" w:hAnsi="Times New Roman" w:cs="Times New Roman"/>
-        </w:rPr>
-        <w:t xml:space="preserve"> </w:t>
-      </w:r>
-      <w:proofErr w:type="spellStart"/>
-      <w:r>
-        <w:rPr>
-          <w:rFonts w:ascii="Times New Roman" w:hAnsi="Times New Roman" w:cs="Times New Roman"/>
-        </w:rPr>
-        <w:t>funzionalità</w:t>
-      </w:r>
-      <w:proofErr w:type="spellEnd"/>
-      <w:r>
-        <w:rPr>
-          <w:rFonts w:ascii="Times New Roman" w:hAnsi="Times New Roman" w:cs="Times New Roman"/>
-        </w:rPr>
-        <w:t xml:space="preserve"> e </w:t>
-      </w:r>
-      <w:proofErr w:type="spellStart"/>
-      <w:r>
-        <w:rPr>
-          <w:rFonts w:ascii="Times New Roman" w:hAnsi="Times New Roman" w:cs="Times New Roman"/>
-        </w:rPr>
-        <w:t>una</w:t>
-      </w:r>
-      <w:proofErr w:type="spellEnd"/>
-      <w:r>
-        <w:rPr>
-          <w:rFonts w:ascii="Times New Roman" w:hAnsi="Times New Roman" w:cs="Times New Roman"/>
-        </w:rPr>
-        <w:t xml:space="preserve"> vista propria </w:t>
-      </w:r>
-      <w:proofErr w:type="spellStart"/>
-      <w:r>
-        <w:rPr>
-          <w:rFonts w:ascii="Times New Roman" w:hAnsi="Times New Roman" w:cs="Times New Roman"/>
-        </w:rPr>
-        <w:t>delle</w:t>
-      </w:r>
-      <w:proofErr w:type="spellEnd"/>
-      <w:r>
-        <w:rPr>
-          <w:rFonts w:ascii="Times New Roman" w:hAnsi="Times New Roman" w:cs="Times New Roman"/>
-        </w:rPr>
-        <w:t xml:space="preserve"> </w:t>
-      </w:r>
-      <w:proofErr w:type="spellStart"/>
-      <w:r>
-        <w:rPr>
-          <w:rFonts w:ascii="Times New Roman" w:hAnsi="Times New Roman" w:cs="Times New Roman"/>
-        </w:rPr>
-        <w:t>pagine</w:t>
-      </w:r>
-      <w:proofErr w:type="spellEnd"/>
-      <w:r>
-        <w:rPr>
-          <w:rFonts w:ascii="Times New Roman" w:hAnsi="Times New Roman" w:cs="Times New Roman"/>
-        </w:rPr>
-        <w:t xml:space="preserve">. </w:t>
-      </w:r>
-    </w:p>
-    <w:p>
-      <w:pPr>
-        <w:spacing w:after="12" w:line="259" w:lineRule="auto"/>
-        <w:rPr>
-          <w:rFonts w:ascii="Times New Roman" w:hAnsi="Times New Roman" w:cs="Times New Roman"/>
-        </w:rPr>
-      </w:pPr>
-      <w:r>
-        <w:rPr>
-          <w:rFonts w:ascii="Times New Roman" w:hAnsi="Times New Roman" w:cs="Times New Roman"/>
-        </w:rPr>
-        <w:t xml:space="preserve"> </w:t>
-      </w:r>
-    </w:p>
-    <w:p>
-      <w:pPr>
-        <w:numPr>
-          <w:ilvl w:val="3"/>
-          <w:numId w:val="7"/>
-        </w:numPr>
-        <w:spacing w:after="0" w:line="249" w:lineRule="auto"/>
-        <w:ind w:right="1110" w:hanging="336"/>
-        <w:rPr>
-          <w:rFonts w:ascii="Times New Roman" w:hAnsi="Times New Roman" w:cs="Times New Roman"/>
-          <w:lang w:val="it-IT"/>
-        </w:rPr>
-      </w:pPr>
-      <w:r>
-        <w:rPr>
-          <w:rFonts w:ascii="Times New Roman" w:hAnsi="Times New Roman" w:cs="Times New Roman"/>
-          <w:lang w:val="it-IT"/>
-        </w:rPr>
-        <w:t xml:space="preserve">L’amministratore con questo ruolo ha un pannello amministrativo in cui poter gestire: </w:t>
-      </w:r>
-    </w:p>
-    <w:p>
-      <w:pPr>
-        <w:spacing w:after="12" w:line="259" w:lineRule="auto"/>
-        <w:rPr>
-          <w:rFonts w:ascii="Times New Roman" w:hAnsi="Times New Roman" w:cs="Times New Roman"/>
-          <w:lang w:val="it-IT"/>
-        </w:rPr>
-      </w:pPr>
-      <w:r>
-        <w:rPr>
-          <w:rFonts w:ascii="Times New Roman" w:hAnsi="Times New Roman" w:cs="Times New Roman"/>
-          <w:lang w:val="it-IT"/>
-        </w:rPr>
-        <w:t xml:space="preserve"> </w:t>
-      </w:r>
-    </w:p>
-    <w:p>
-      <w:pPr>
-        <w:numPr>
-          <w:ilvl w:val="3"/>
-          <w:numId w:val="7"/>
-        </w:numPr>
-        <w:spacing w:after="5" w:line="249" w:lineRule="auto"/>
-        <w:ind w:right="1110" w:hanging="336"/>
-        <w:rPr>
-          <w:rFonts w:ascii="Times New Roman" w:hAnsi="Times New Roman" w:cs="Times New Roman"/>
-          <w:lang w:val="it-IT"/>
-        </w:rPr>
-      </w:pPr>
-      <w:r>
-        <w:rPr>
-          <w:rFonts w:ascii="Times New Roman" w:hAnsi="Times New Roman" w:cs="Times New Roman"/>
-          <w:lang w:val="it-IT"/>
-        </w:rPr>
-        <w:t xml:space="preserve">Gestione degli utenti (corsi associati, rimuovere o </w:t>
-      </w:r>
-      <w:proofErr w:type="spellStart"/>
-      <w:r>
-        <w:rPr>
-          <w:rFonts w:ascii="Times New Roman" w:hAnsi="Times New Roman" w:cs="Times New Roman"/>
-          <w:lang w:val="it-IT"/>
-        </w:rPr>
-        <w:t>bannarli</w:t>
-      </w:r>
-      <w:proofErr w:type="spellEnd"/>
-      <w:r>
-        <w:rPr>
-          <w:rFonts w:ascii="Times New Roman" w:hAnsi="Times New Roman" w:cs="Times New Roman"/>
-          <w:lang w:val="it-IT"/>
-        </w:rPr>
-        <w:t xml:space="preserve">). </w:t>
-      </w:r>
-    </w:p>
-    <w:p>
-      <w:pPr>
-        <w:numPr>
-          <w:ilvl w:val="3"/>
-          <w:numId w:val="7"/>
-        </w:numPr>
-        <w:spacing w:after="5" w:line="249" w:lineRule="auto"/>
-        <w:ind w:right="1110" w:hanging="336"/>
-        <w:rPr>
-          <w:rFonts w:ascii="Times New Roman" w:hAnsi="Times New Roman" w:cs="Times New Roman"/>
-          <w:lang w:val="it-IT"/>
-        </w:rPr>
-      </w:pPr>
-      <w:r>
-        <w:rPr>
-          <w:rFonts w:ascii="Times New Roman" w:hAnsi="Times New Roman" w:cs="Times New Roman"/>
-          <w:lang w:val="it-IT"/>
-        </w:rPr>
-        <w:t xml:space="preserve">Gestione dei rimborsi mediante il credito virtuale. </w:t>
-      </w:r>
-    </w:p>
-    <w:p>
-      <w:pPr>
-        <w:spacing w:after="0" w:line="259" w:lineRule="auto"/>
-        <w:rPr>
-          <w:rFonts w:ascii="Times New Roman" w:hAnsi="Times New Roman" w:cs="Times New Roman"/>
-          <w:lang w:val="it-IT"/>
-        </w:rPr>
-      </w:pPr>
-      <w:r>
-        <w:rPr>
-          <w:rFonts w:ascii="Times New Roman" w:hAnsi="Times New Roman" w:cs="Times New Roman"/>
-          <w:lang w:val="it-IT"/>
-        </w:rPr>
-        <w:t xml:space="preserve"> </w:t>
-      </w:r>
-    </w:p>
-    <w:p>
-      <w:pPr>
-        <w:spacing w:after="15" w:line="259" w:lineRule="auto"/>
-        <w:rPr>
-          <w:rFonts w:ascii="Times New Roman" w:hAnsi="Times New Roman" w:cs="Times New Roman"/>
-          <w:lang w:val="it-IT"/>
-        </w:rPr>
-      </w:pPr>
-      <w:r>
-        <w:rPr>
-          <w:rFonts w:ascii="Times New Roman" w:hAnsi="Times New Roman" w:cs="Times New Roman"/>
-          <w:lang w:val="it-IT"/>
-        </w:rPr>
-        <w:t xml:space="preserve"> </w:t>
-      </w:r>
-    </w:p>
-    <w:p>
-      <w:pPr>
-        <w:numPr>
-          <w:ilvl w:val="0"/>
-          <w:numId w:val="5"/>
-        </w:numPr>
-        <w:spacing w:after="0" w:line="259" w:lineRule="auto"/>
-        <w:ind w:right="568" w:hanging="348"/>
-        <w:rPr>
-          <w:rFonts w:ascii="Times New Roman" w:hAnsi="Times New Roman" w:cs="Times New Roman"/>
-        </w:rPr>
-      </w:pPr>
-      <w:proofErr w:type="spellStart"/>
-      <w:r>
-        <w:rPr>
-          <w:rFonts w:ascii="Times New Roman" w:hAnsi="Times New Roman" w:cs="Times New Roman"/>
-          <w:b/>
-        </w:rPr>
-        <w:t>Ruolo</w:t>
-      </w:r>
-      <w:proofErr w:type="spellEnd"/>
-      <w:r>
-        <w:rPr>
-          <w:rFonts w:ascii="Times New Roman" w:hAnsi="Times New Roman" w:cs="Times New Roman"/>
-          <w:b/>
-        </w:rPr>
-        <w:t xml:space="preserve"> 2:</w:t>
-      </w:r>
-      <w:r>
-        <w:rPr>
-          <w:rFonts w:ascii="Times New Roman" w:hAnsi="Times New Roman" w:cs="Times New Roman"/>
-        </w:rPr>
-        <w:t xml:space="preserve"> </w:t>
-      </w:r>
-    </w:p>
-    <w:p>
-      <w:pPr>
-        <w:spacing w:after="0" w:line="259" w:lineRule="auto"/>
-        <w:rPr>
-          <w:rFonts w:ascii="Times New Roman" w:hAnsi="Times New Roman" w:cs="Times New Roman"/>
-        </w:rPr>
-      </w:pPr>
-      <w:r>
-        <w:rPr>
-          <w:rFonts w:ascii="Times New Roman" w:hAnsi="Times New Roman" w:cs="Times New Roman"/>
-        </w:rPr>
-        <w:t xml:space="preserve"> </w:t>
-      </w:r>
-    </w:p>
-    <w:p>
-      <w:pPr>
-        <w:ind w:left="422" w:right="1135"/>
-        <w:rPr>
-          <w:rFonts w:ascii="Times New Roman" w:hAnsi="Times New Roman" w:cs="Times New Roman"/>
-          <w:lang w:val="it-IT"/>
-        </w:rPr>
-      </w:pPr>
-      <w:r>
-        <w:rPr>
-          <w:rFonts w:ascii="Times New Roman" w:hAnsi="Times New Roman" w:cs="Times New Roman"/>
-          <w:lang w:val="it-IT"/>
-        </w:rPr>
-        <w:t xml:space="preserve">Amministratore con livelli di responsabilità minore rispetto a quelli di ruolo 1. </w:t>
-      </w:r>
-    </w:p>
-    <w:p>
-      <w:pPr>
-        <w:spacing w:after="0" w:line="259" w:lineRule="auto"/>
-        <w:rPr>
-          <w:rFonts w:ascii="Times New Roman" w:hAnsi="Times New Roman" w:cs="Times New Roman"/>
-          <w:lang w:val="it-IT"/>
-        </w:rPr>
-      </w:pPr>
-      <w:r>
-        <w:rPr>
-          <w:rFonts w:ascii="Times New Roman" w:hAnsi="Times New Roman" w:cs="Times New Roman"/>
-          <w:lang w:val="it-IT"/>
-        </w:rPr>
-        <w:t xml:space="preserve"> </w:t>
-      </w:r>
-    </w:p>
-    <w:p>
-      <w:pPr>
-        <w:ind w:left="422" w:right="1135"/>
-        <w:rPr>
-          <w:rFonts w:ascii="Times New Roman" w:hAnsi="Times New Roman" w:cs="Times New Roman"/>
-        </w:rPr>
-      </w:pPr>
-      <w:r>
-        <w:rPr>
-          <w:rFonts w:ascii="Times New Roman" w:hAnsi="Times New Roman" w:cs="Times New Roman"/>
-        </w:rPr>
-        <w:t xml:space="preserve">Si </w:t>
-      </w:r>
-      <w:proofErr w:type="spellStart"/>
-      <w:r>
-        <w:rPr>
-          <w:rFonts w:ascii="Times New Roman" w:hAnsi="Times New Roman" w:cs="Times New Roman"/>
-        </w:rPr>
-        <w:t>occupa</w:t>
-      </w:r>
-      <w:proofErr w:type="spellEnd"/>
-      <w:r>
-        <w:rPr>
-          <w:rFonts w:ascii="Times New Roman" w:hAnsi="Times New Roman" w:cs="Times New Roman"/>
-        </w:rPr>
-        <w:t xml:space="preserve"> di: </w:t>
+        <w:rPr>
+          <w:lang w:val="it-IT"/>
+        </w:rPr>
+      </w:pPr>
+      <w:r>
+        <w:rPr>
+          <w:lang w:val="it-IT"/>
+        </w:rPr>
+        <w:t>I ruoli principali sono i seguenti:</w:t>
       </w:r>
     </w:p>
     <w:p>
@@ -4023,307 +2332,987 @@
         <w:pStyle w:val="ListParagraph"/>
         <w:numPr>
           <w:ilvl w:val="0"/>
-          <w:numId w:val="8"/>
+          <w:numId w:val="14"/>
         </w:numPr>
-        <w:spacing w:after="0"/>
-        <w:ind w:right="1086"/>
-        <w:rPr>
-          <w:rFonts w:ascii="Times New Roman" w:hAnsi="Times New Roman" w:cs="Times New Roman"/>
-        </w:rPr>
-      </w:pPr>
-      <w:r>
-        <w:rPr>
-          <w:rFonts w:ascii="Times New Roman" w:hAnsi="Times New Roman" w:cs="Times New Roman"/>
-        </w:rPr>
-        <w:t xml:space="preserve">Segnalazioni da parte dell’utente divisa in: </w:t>
+        <w:rPr>
+          <w:sz w:val="20"/>
+          <w:szCs w:val="20"/>
+        </w:rPr>
+      </w:pPr>
+      <w:r>
+        <w:rPr>
+          <w:rFonts w:asciiTheme="minorHAnsi" w:hAnsiTheme="minorHAnsi"/>
+          <w:b/>
+          <w:sz w:val="20"/>
+          <w:szCs w:val="20"/>
+        </w:rPr>
+        <w:t>S</w:t>
+      </w:r>
+      <w:r>
+        <w:rPr>
+          <w:rFonts w:asciiTheme="minorHAnsi" w:hAnsiTheme="minorHAnsi"/>
+          <w:b/>
+          <w:sz w:val="20"/>
+          <w:szCs w:val="20"/>
+        </w:rPr>
+        <w:t xml:space="preserve">tudente: </w:t>
+      </w:r>
+      <w:r>
+        <w:rPr>
+          <w:rFonts w:asciiTheme="minorHAnsi" w:hAnsiTheme="minorHAnsi"/>
+          <w:sz w:val="20"/>
+          <w:szCs w:val="20"/>
+        </w:rPr>
+        <w:t xml:space="preserve">rappresenta un utente che </w:t>
+      </w:r>
+      <w:r>
+        <w:rPr>
+          <w:rFonts w:asciiTheme="minorHAnsi" w:hAnsiTheme="minorHAnsi"/>
+          <w:sz w:val="20"/>
+          <w:szCs w:val="20"/>
+        </w:rPr>
+        <w:t>acquista dei corsi,</w:t>
+      </w:r>
+      <w:r>
+        <w:rPr>
+          <w:rFonts w:asciiTheme="minorHAnsi" w:hAnsiTheme="minorHAnsi"/>
+          <w:sz w:val="20"/>
+          <w:szCs w:val="20"/>
+        </w:rPr>
+        <w:t xml:space="preserve"> guarda le </w:t>
+      </w:r>
+      <w:r>
+        <w:rPr>
+          <w:rFonts w:asciiTheme="minorHAnsi" w:hAnsiTheme="minorHAnsi"/>
+          <w:sz w:val="20"/>
+          <w:szCs w:val="20"/>
+        </w:rPr>
+        <w:t>sue lezioni</w:t>
+      </w:r>
+      <w:r>
+        <w:rPr>
+          <w:rFonts w:asciiTheme="minorHAnsi" w:hAnsiTheme="minorHAnsi"/>
+          <w:sz w:val="20"/>
+          <w:szCs w:val="20"/>
+        </w:rPr>
+        <w:t xml:space="preserve"> </w:t>
+      </w:r>
+      <w:r>
+        <w:rPr>
+          <w:rFonts w:asciiTheme="minorHAnsi" w:hAnsiTheme="minorHAnsi"/>
+          <w:sz w:val="20"/>
+          <w:szCs w:val="20"/>
+        </w:rPr>
+        <w:t>e crea commenti per generare dei feedback.</w:t>
       </w:r>
     </w:p>
     <w:p>
       <w:pPr>
+        <w:pStyle w:val="ListParagraph"/>
         <w:numPr>
-          <w:ilvl w:val="3"/>
-          <w:numId w:val="6"/>
+          <w:ilvl w:val="0"/>
+          <w:numId w:val="14"/>
         </w:numPr>
-        <w:spacing w:after="27" w:line="249" w:lineRule="auto"/>
-        <w:ind w:right="1135" w:hanging="336"/>
-        <w:rPr>
-          <w:rFonts w:ascii="Times New Roman" w:hAnsi="Times New Roman" w:cs="Times New Roman"/>
-        </w:rPr>
-      </w:pPr>
-      <w:r>
-        <w:rPr>
-          <w:rFonts w:ascii="Times New Roman" w:hAnsi="Times New Roman" w:cs="Times New Roman"/>
-        </w:rPr>
-        <w:t xml:space="preserve">Feedback </w:t>
-      </w:r>
-      <w:proofErr w:type="spellStart"/>
-      <w:r>
-        <w:rPr>
-          <w:rFonts w:ascii="Times New Roman" w:hAnsi="Times New Roman" w:cs="Times New Roman"/>
-        </w:rPr>
-        <w:t>inerenti</w:t>
-      </w:r>
-      <w:proofErr w:type="spellEnd"/>
-      <w:r>
-        <w:rPr>
-          <w:rFonts w:ascii="Times New Roman" w:hAnsi="Times New Roman" w:cs="Times New Roman"/>
+        <w:rPr>
+          <w:sz w:val="20"/>
+          <w:szCs w:val="20"/>
+        </w:rPr>
+      </w:pPr>
+      <w:r>
+        <w:rPr>
+          <w:rFonts w:asciiTheme="minorHAnsi" w:hAnsiTheme="minorHAnsi"/>
+          <w:b/>
+          <w:sz w:val="20"/>
+          <w:szCs w:val="20"/>
+        </w:rPr>
+        <w:t>Docente:</w:t>
+      </w:r>
+      <w:r>
+        <w:rPr>
+          <w:sz w:val="20"/>
+          <w:szCs w:val="20"/>
         </w:rPr>
         <w:t xml:space="preserve"> </w:t>
       </w:r>
-      <w:proofErr w:type="spellStart"/>
-      <w:r>
-        <w:rPr>
-          <w:rFonts w:ascii="Times New Roman" w:hAnsi="Times New Roman" w:cs="Times New Roman"/>
-        </w:rPr>
-        <w:t>alla</w:t>
-      </w:r>
-      <w:proofErr w:type="spellEnd"/>
-      <w:r>
-        <w:rPr>
-          <w:rFonts w:ascii="Times New Roman" w:hAnsi="Times New Roman" w:cs="Times New Roman"/>
+      <w:r>
+        <w:rPr>
+          <w:rFonts w:asciiTheme="minorHAnsi" w:hAnsiTheme="minorHAnsi"/>
+          <w:sz w:val="20"/>
+          <w:szCs w:val="20"/>
+        </w:rPr>
+        <w:t>rappresenta un utente che crea</w:t>
+      </w:r>
+      <w:r>
+        <w:rPr>
+          <w:rFonts w:asciiTheme="minorHAnsi" w:hAnsiTheme="minorHAnsi"/>
+          <w:sz w:val="20"/>
+          <w:szCs w:val="20"/>
         </w:rPr>
         <w:t xml:space="preserve"> </w:t>
       </w:r>
-      <w:proofErr w:type="spellStart"/>
-      <w:r>
-        <w:rPr>
-          <w:rFonts w:ascii="Times New Roman" w:hAnsi="Times New Roman" w:cs="Times New Roman"/>
-        </w:rPr>
-        <w:t>piattaforma</w:t>
-      </w:r>
-      <w:proofErr w:type="spellEnd"/>
-      <w:r>
-        <w:rPr>
-          <w:rFonts w:ascii="Times New Roman" w:hAnsi="Times New Roman" w:cs="Times New Roman"/>
-        </w:rPr>
-        <w:t xml:space="preserve">. </w:t>
+      <w:r>
+        <w:rPr>
+          <w:rFonts w:asciiTheme="minorHAnsi" w:hAnsiTheme="minorHAnsi"/>
+          <w:sz w:val="20"/>
+          <w:szCs w:val="20"/>
+        </w:rPr>
+        <w:t>cors</w:t>
+      </w:r>
+      <w:r>
+        <w:rPr>
+          <w:rFonts w:asciiTheme="minorHAnsi" w:hAnsiTheme="minorHAnsi"/>
+          <w:sz w:val="20"/>
+          <w:szCs w:val="20"/>
+        </w:rPr>
+        <w:t>i</w:t>
+      </w:r>
+      <w:r>
+        <w:rPr>
+          <w:rFonts w:asciiTheme="minorHAnsi" w:hAnsiTheme="minorHAnsi"/>
+          <w:sz w:val="20"/>
+          <w:szCs w:val="20"/>
+        </w:rPr>
+        <w:t xml:space="preserve"> costituit</w:t>
+      </w:r>
+      <w:r>
+        <w:rPr>
+          <w:rFonts w:asciiTheme="minorHAnsi" w:hAnsiTheme="minorHAnsi"/>
+          <w:sz w:val="20"/>
+          <w:szCs w:val="20"/>
+        </w:rPr>
+        <w:t>i</w:t>
+      </w:r>
+      <w:r>
+        <w:rPr>
+          <w:rFonts w:asciiTheme="minorHAnsi" w:hAnsiTheme="minorHAnsi"/>
+          <w:sz w:val="20"/>
+          <w:szCs w:val="20"/>
+        </w:rPr>
+        <w:t xml:space="preserve"> da più lezioni e </w:t>
+      </w:r>
+      <w:r>
+        <w:rPr>
+          <w:rFonts w:asciiTheme="minorHAnsi" w:hAnsiTheme="minorHAnsi"/>
+          <w:sz w:val="20"/>
+          <w:szCs w:val="20"/>
+        </w:rPr>
+        <w:t>li propone alla piattaforma</w:t>
+      </w:r>
+      <w:r>
+        <w:rPr>
+          <w:rFonts w:asciiTheme="minorHAnsi" w:hAnsiTheme="minorHAnsi"/>
+          <w:sz w:val="20"/>
+          <w:szCs w:val="20"/>
+        </w:rPr>
+        <w:t>.</w:t>
+      </w:r>
+      <w:r>
+        <w:rPr>
+          <w:sz w:val="20"/>
+          <w:szCs w:val="20"/>
+        </w:rPr>
+        <w:t xml:space="preserve"> </w:t>
+      </w:r>
+      <w:r>
+        <w:rPr>
+          <w:rFonts w:asciiTheme="minorHAnsi" w:hAnsiTheme="minorHAnsi"/>
+          <w:sz w:val="20"/>
+          <w:szCs w:val="20"/>
+        </w:rPr>
+        <w:t>Gestisce ogni sua singola lezione andando a visualizzare i feedback che si presentano sotto forma di commenti. Può gestire i commenti andando ad eliminarne alcuni e ne può creare di propri.</w:t>
       </w:r>
     </w:p>
     <w:p>
       <w:pPr>
+        <w:pStyle w:val="ListParagraph"/>
         <w:numPr>
-          <w:ilvl w:val="3"/>
-          <w:numId w:val="6"/>
+          <w:ilvl w:val="0"/>
+          <w:numId w:val="14"/>
         </w:numPr>
-        <w:spacing w:after="5" w:line="249" w:lineRule="auto"/>
-        <w:ind w:right="1135" w:hanging="336"/>
-        <w:rPr>
-          <w:rFonts w:ascii="Times New Roman" w:hAnsi="Times New Roman" w:cs="Times New Roman"/>
-          <w:lang w:val="it-IT"/>
-        </w:rPr>
-      </w:pPr>
-      <w:r>
-        <w:rPr>
-          <w:rFonts w:ascii="Times New Roman" w:hAnsi="Times New Roman" w:cs="Times New Roman"/>
-          <w:lang w:val="it-IT"/>
-        </w:rPr>
-        <w:t xml:space="preserve">Segnalazioni riguardo problematiche relative ai corsi (corsi non completati, specifiche non rispettate, etc.). </w:t>
+        <w:rPr>
+          <w:sz w:val="20"/>
+          <w:szCs w:val="20"/>
+        </w:rPr>
+      </w:pPr>
+      <w:r>
+        <w:rPr>
+          <w:rFonts w:asciiTheme="minorHAnsi" w:hAnsiTheme="minorHAnsi"/>
+          <w:b/>
+          <w:sz w:val="20"/>
+          <w:szCs w:val="20"/>
+        </w:rPr>
+        <w:t>Supervisore:</w:t>
+      </w:r>
+      <w:r>
+        <w:rPr>
+          <w:sz w:val="20"/>
+          <w:szCs w:val="20"/>
+        </w:rPr>
+        <w:t xml:space="preserve"> </w:t>
+      </w:r>
+      <w:r>
+        <w:rPr>
+          <w:rFonts w:asciiTheme="minorHAnsi" w:hAnsiTheme="minorHAnsi"/>
+          <w:sz w:val="20"/>
+          <w:szCs w:val="20"/>
+        </w:rPr>
+        <w:t>Analizza i contenuti di un corso proposto al sistema, lo approva se le sue lezioni sono idonee al regolamento del sistema, altrimenti li rifiuta. Il supervisore è in grado di vedere ogni corso prima della sua pubblicazione, questo significa che se uno dei supervisori non approva uno specifico corso, quest’ultimo non sarà visibile agli studenti della piattaforma.</w:t>
       </w:r>
     </w:p>
     <w:p>
       <w:pPr>
-        <w:spacing w:after="0" w:line="259" w:lineRule="auto"/>
-        <w:rPr>
-          <w:rFonts w:ascii="Times New Roman" w:hAnsi="Times New Roman" w:cs="Times New Roman"/>
-          <w:lang w:val="it-IT"/>
-        </w:rPr>
-      </w:pPr>
-      <w:r>
-        <w:rPr>
-          <w:rFonts w:ascii="Times New Roman" w:hAnsi="Times New Roman" w:cs="Times New Roman"/>
-          <w:lang w:val="it-IT"/>
-        </w:rPr>
-        <w:t xml:space="preserve"> </w:t>
-      </w:r>
+        <w:pStyle w:val="Heading2"/>
+        <w:rPr>
+          <w:lang w:val="it-IT"/>
+        </w:rPr>
+      </w:pPr>
+      <w:bookmarkStart w:id="3" w:name="_Toc433975256"/>
     </w:p>
     <w:p>
       <w:pPr>
-        <w:spacing w:after="4" w:line="251" w:lineRule="auto"/>
-        <w:ind w:left="-5" w:right="276"/>
-        <w:rPr>
-          <w:rFonts w:ascii="Times New Roman" w:hAnsi="Times New Roman" w:cs="Times New Roman"/>
-          <w:lang w:val="it-IT"/>
-        </w:rPr>
-      </w:pPr>
-      <w:r>
-        <w:rPr>
-          <w:rFonts w:ascii="Times New Roman" w:hAnsi="Times New Roman" w:cs="Times New Roman"/>
-          <w:b/>
-          <w:lang w:val="it-IT"/>
-        </w:rPr>
-        <w:t xml:space="preserve">Le richieste che necessitano un intervento da parte dell’amministratore di tipo 1 potranno essere inoltrate a questi mediante l’utilizzo di una coda in cui specificare le operazioni richieste. </w:t>
+        <w:pStyle w:val="Heading2"/>
+        <w:rPr>
+          <w:rFonts w:ascii="Times New Roman" w:hAnsi="Times New Roman" w:cs="Times New Roman"/>
+          <w:lang w:val="it-IT"/>
+        </w:rPr>
+      </w:pPr>
+      <w:r>
+        <w:rPr>
+          <w:lang w:val="it-IT"/>
+        </w:rPr>
+        <w:t>1.</w:t>
+      </w:r>
+      <w:r>
+        <w:rPr>
+          <w:lang w:val="it-IT"/>
+        </w:rPr>
+        <w:t>2</w:t>
+      </w:r>
+      <w:r>
+        <w:rPr>
+          <w:lang w:val="it-IT"/>
+        </w:rPr>
+        <w:t xml:space="preserve"> </w:t>
+      </w:r>
+      <w:bookmarkEnd w:id="3"/>
+      <w:r>
+        <w:rPr>
+          <w:rFonts w:ascii="Times New Roman" w:hAnsi="Times New Roman" w:cs="Times New Roman"/>
+          <w:lang w:val="it-IT"/>
+        </w:rPr>
+        <w:t xml:space="preserve">Strutturazione corsi </w:t>
       </w:r>
     </w:p>
     <w:p>
       <w:pPr>
         <w:spacing w:after="0" w:line="259" w:lineRule="auto"/>
-        <w:rPr>
-          <w:rFonts w:ascii="Times New Roman" w:hAnsi="Times New Roman" w:cs="Times New Roman"/>
-          <w:lang w:val="it-IT"/>
-        </w:rPr>
-      </w:pPr>
-      <w:r>
-        <w:rPr>
-          <w:rFonts w:ascii="Times New Roman" w:hAnsi="Times New Roman" w:cs="Times New Roman"/>
-          <w:lang w:val="it-IT"/>
-        </w:rPr>
-        <w:t xml:space="preserve"> </w:t>
+        <w:ind w:left="-5"/>
+        <w:rPr>
+          <w:rFonts w:ascii="Times New Roman" w:hAnsi="Times New Roman" w:cs="Times New Roman"/>
+          <w:lang w:val="it-IT"/>
+        </w:rPr>
+      </w:pPr>
+      <w:r>
+        <w:rPr>
+          <w:rFonts w:ascii="Times New Roman" w:hAnsi="Times New Roman" w:cs="Times New Roman"/>
+          <w:lang w:val="it-IT"/>
+        </w:rPr>
+        <w:t xml:space="preserve">I corsi sono gli elementi principali della piattaforma, tutti i servizi sono stati creati per </w:t>
+      </w:r>
+      <w:r>
+        <w:rPr>
+          <w:rFonts w:ascii="Times New Roman" w:hAnsi="Times New Roman" w:cs="Times New Roman"/>
+          <w:lang w:val="it-IT"/>
+        </w:rPr>
+        <w:t>riuscire ad interfacciare il cliente con i componenti dei corsi.</w:t>
       </w:r>
     </w:p>
     <w:p>
       <w:pPr>
-        <w:ind w:left="-5" w:right="1135"/>
-        <w:rPr>
-          <w:rFonts w:ascii="Times New Roman" w:hAnsi="Times New Roman" w:cs="Times New Roman"/>
-          <w:lang w:val="it-IT"/>
-        </w:rPr>
-      </w:pPr>
-      <w:r>
-        <w:rPr>
-          <w:rFonts w:ascii="Times New Roman" w:hAnsi="Times New Roman" w:cs="Times New Roman"/>
-          <w:lang w:val="it-IT"/>
-        </w:rPr>
-        <w:t xml:space="preserve">Tali funzionalità sono disponibili tramite un pannello amministrativo. </w:t>
-      </w:r>
+        <w:spacing w:after="0" w:line="259" w:lineRule="auto"/>
+        <w:ind w:left="-5"/>
+        <w:rPr>
+          <w:rFonts w:ascii="Times New Roman" w:hAnsi="Times New Roman" w:cs="Times New Roman"/>
+          <w:lang w:val="it-IT"/>
+        </w:rPr>
+      </w:pPr>
     </w:p>
     <w:p>
       <w:pPr>
-        <w:pStyle w:val="Heading2"/>
-        <w:rPr>
-          <w:lang w:val="it-IT"/>
-        </w:rPr>
-      </w:pPr>
-      <w:r>
-        <w:rPr>
-          <w:lang w:val="it-IT"/>
-        </w:rPr>
-        <w:t>1.</w:t>
-      </w:r>
-      <w:r>
-        <w:rPr>
-          <w:lang w:val="it-IT"/>
-        </w:rPr>
-        <w:t>5</w:t>
-      </w:r>
-      <w:bookmarkStart w:id="5" w:name="_GoBack"/>
-      <w:bookmarkEnd w:id="5"/>
-      <w:r>
-        <w:rPr>
-          <w:lang w:val="it-IT"/>
-        </w:rPr>
-        <w:t xml:space="preserve"> </w:t>
-      </w:r>
-      <w:r>
-        <w:rPr>
-          <w:rFonts w:ascii="Times New Roman" w:hAnsi="Times New Roman" w:cs="Times New Roman"/>
-          <w:lang w:val="it-IT"/>
-        </w:rPr>
-        <w:t xml:space="preserve">Gestione </w:t>
-      </w:r>
-      <w:r>
-        <w:rPr>
-          <w:rFonts w:ascii="Times New Roman" w:hAnsi="Times New Roman" w:cs="Times New Roman"/>
-          <w:lang w:val="it-IT"/>
-        </w:rPr>
-        <w:t>Pagamenti</w:t>
-      </w:r>
-      <w:r>
-        <w:rPr>
-          <w:lang w:val="it-IT"/>
-        </w:rPr>
-        <w:t xml:space="preserve"> </w:t>
+        <w:spacing w:after="0" w:line="259" w:lineRule="auto"/>
+        <w:ind w:left="-5"/>
+        <w:rPr>
+          <w:rFonts w:ascii="Times New Roman" w:hAnsi="Times New Roman" w:cs="Times New Roman"/>
+          <w:b/>
+          <w:lang w:val="it-IT"/>
+        </w:rPr>
+      </w:pPr>
+      <w:r>
+        <w:rPr>
+          <w:rFonts w:ascii="Times New Roman" w:hAnsi="Times New Roman" w:cs="Times New Roman"/>
+          <w:b/>
+          <w:lang w:val="it-IT"/>
+        </w:rPr>
+        <w:t>Caratteristiche del corso</w:t>
       </w:r>
     </w:p>
     <w:p>
       <w:pPr>
-        <w:ind w:left="-5" w:right="1135"/>
-        <w:rPr>
-          <w:rFonts w:ascii="Times New Roman" w:hAnsi="Times New Roman" w:cs="Times New Roman"/>
-          <w:lang w:val="it-IT"/>
-        </w:rPr>
-      </w:pPr>
-      <w:r>
-        <w:rPr>
-          <w:rFonts w:ascii="Times New Roman" w:hAnsi="Times New Roman" w:cs="Times New Roman"/>
-          <w:lang w:val="it-IT"/>
-        </w:rPr>
-        <w:t xml:space="preserve">I pagamenti sono gestiti mediante credito virtuale. Ogni account ha un credito virtuale associato (È univoco, non ci sono distinzioni tra docente e studente). Il credito si può ricaricare mediante carte prepagate, carte di credito precedentemente inserite sul sito. </w:t>
-      </w:r>
+        <w:spacing w:after="0" w:line="259" w:lineRule="auto"/>
+        <w:ind w:left="-5"/>
+        <w:rPr>
+          <w:rFonts w:ascii="Times New Roman" w:hAnsi="Times New Roman" w:cs="Times New Roman"/>
+          <w:b/>
+          <w:lang w:val="it-IT"/>
+        </w:rPr>
+      </w:pPr>
     </w:p>
     <w:p>
       <w:pPr>
-        <w:ind w:left="-5" w:right="1135"/>
-        <w:rPr>
-          <w:rFonts w:ascii="Times New Roman" w:hAnsi="Times New Roman" w:cs="Times New Roman"/>
-          <w:lang w:val="it-IT"/>
-        </w:rPr>
-      </w:pPr>
-      <w:r>
-        <w:rPr>
-          <w:rFonts w:ascii="Times New Roman" w:hAnsi="Times New Roman" w:cs="Times New Roman"/>
-          <w:lang w:val="it-IT"/>
-        </w:rPr>
-        <w:t xml:space="preserve">Inoltre, è possibile convertire il credito residuo in moneta reale in qualsiasi momento. </w:t>
+        <w:spacing w:after="0" w:line="259" w:lineRule="auto"/>
+        <w:ind w:left="-5"/>
+        <w:rPr>
+          <w:rFonts w:ascii="Times New Roman" w:hAnsi="Times New Roman" w:cs="Times New Roman"/>
+          <w:lang w:val="it-IT"/>
+        </w:rPr>
+      </w:pPr>
+      <w:r>
+        <w:rPr>
+          <w:rFonts w:ascii="Times New Roman" w:hAnsi="Times New Roman" w:cs="Times New Roman"/>
+          <w:lang w:val="it-IT"/>
+        </w:rPr>
+        <w:t>I corsi sono gestiti come singoli pacchetti di video-lezioni. Tale pacchetto non è modificabile dopo la sua creazione. Quindi, quando un corso è stato inserito all’interno del Sistema, tale corso non è più modificabile. Ogni corso ha un tempo di iscrizione limitato. Uno studente avrà la possibilità di iscriversi ad un</w:t>
+      </w:r>
+      <w:r>
+        <w:rPr>
+          <w:rFonts w:ascii="Times New Roman" w:hAnsi="Times New Roman" w:cs="Times New Roman"/>
+          <w:lang w:val="it-IT"/>
+        </w:rPr>
+        <w:t xml:space="preserve"> corso specifico</w:t>
+      </w:r>
+      <w:r>
+        <w:rPr>
+          <w:rFonts w:ascii="Times New Roman" w:hAnsi="Times New Roman" w:cs="Times New Roman"/>
+          <w:lang w:val="it-IT"/>
+        </w:rPr>
+        <w:t xml:space="preserve"> fino ad una particolare data. L’introduzione di tale funzionalità serve principalmente per garantire più versioni, aggiunt</w:t>
+      </w:r>
+      <w:r>
+        <w:rPr>
+          <w:rFonts w:ascii="Times New Roman" w:hAnsi="Times New Roman" w:cs="Times New Roman"/>
+          <w:lang w:val="it-IT"/>
+        </w:rPr>
+        <w:t xml:space="preserve">e </w:t>
+      </w:r>
+      <w:r>
+        <w:rPr>
+          <w:rFonts w:ascii="Times New Roman" w:hAnsi="Times New Roman" w:cs="Times New Roman"/>
+          <w:lang w:val="it-IT"/>
+        </w:rPr>
+        <w:t>di approfondimenti e correzioni d</w:t>
+      </w:r>
+      <w:r>
+        <w:rPr>
+          <w:rFonts w:ascii="Times New Roman" w:hAnsi="Times New Roman" w:cs="Times New Roman"/>
+          <w:lang w:val="it-IT"/>
+        </w:rPr>
+        <w:t>i errori</w:t>
+      </w:r>
+      <w:r>
+        <w:rPr>
+          <w:rFonts w:ascii="Times New Roman" w:hAnsi="Times New Roman" w:cs="Times New Roman"/>
+          <w:lang w:val="it-IT"/>
+        </w:rPr>
+        <w:t xml:space="preserve"> andando a riproporli sotto una nuova</w:t>
+      </w:r>
+      <w:r>
+        <w:rPr>
+          <w:rFonts w:ascii="Times New Roman" w:hAnsi="Times New Roman" w:cs="Times New Roman"/>
+          <w:lang w:val="it-IT"/>
+        </w:rPr>
+        <w:t xml:space="preserve"> versione sviluppata </w:t>
+      </w:r>
+      <w:r>
+        <w:rPr>
+          <w:rFonts w:ascii="Times New Roman" w:hAnsi="Times New Roman" w:cs="Times New Roman"/>
+          <w:lang w:val="it-IT"/>
+        </w:rPr>
+        <w:t xml:space="preserve">dal docente e influenzata dai feedback degli utenti. I feedback sono rappresentati </w:t>
+      </w:r>
+      <w:r>
+        <w:rPr>
+          <w:rFonts w:ascii="Times New Roman" w:hAnsi="Times New Roman" w:cs="Times New Roman"/>
+          <w:lang w:val="it-IT"/>
+        </w:rPr>
+        <w:t>essenzialmente</w:t>
+      </w:r>
+      <w:r>
+        <w:rPr>
+          <w:rFonts w:ascii="Times New Roman" w:hAnsi="Times New Roman" w:cs="Times New Roman"/>
+          <w:lang w:val="it-IT"/>
+        </w:rPr>
+        <w:t xml:space="preserve"> dai commenti e dal numero degli iscritti di un corso. Più i commenti sono positivi tanto più il corso è di qualità. Il corso è gestito interamente dal docente. Commenti scurrili, volgari o che si presentano sotto un'altra forma offensiva</w:t>
+      </w:r>
+      <w:r>
+        <w:rPr>
+          <w:rFonts w:ascii="Times New Roman" w:hAnsi="Times New Roman" w:cs="Times New Roman"/>
+          <w:lang w:val="it-IT"/>
+        </w:rPr>
+        <w:t xml:space="preserve">, </w:t>
+      </w:r>
+      <w:r>
+        <w:rPr>
+          <w:rFonts w:ascii="Times New Roman" w:hAnsi="Times New Roman" w:cs="Times New Roman"/>
+          <w:lang w:val="it-IT"/>
+        </w:rPr>
+        <w:t xml:space="preserve">saranno visibili finché il docente del corso non interverrà. </w:t>
       </w:r>
     </w:p>
     <w:p>
       <w:pPr>
-        <w:spacing w:after="4" w:line="251" w:lineRule="auto"/>
-        <w:ind w:left="-5" w:right="276"/>
-        <w:rPr>
-          <w:rFonts w:ascii="Times New Roman" w:hAnsi="Times New Roman" w:cs="Times New Roman"/>
-          <w:lang w:val="it-IT"/>
-        </w:rPr>
-      </w:pPr>
-      <w:r>
-        <w:rPr>
-          <w:rFonts w:ascii="Times New Roman" w:hAnsi="Times New Roman" w:cs="Times New Roman"/>
-          <w:b/>
-          <w:lang w:val="it-IT"/>
-        </w:rPr>
-        <w:t xml:space="preserve">Il credito è utilizzato per l’acquisto di corsi e nel caso di rimborsi. </w:t>
-      </w:r>
+        <w:spacing w:after="0" w:line="259" w:lineRule="auto"/>
+        <w:ind w:left="-5"/>
+        <w:rPr>
+          <w:rFonts w:ascii="Times New Roman" w:hAnsi="Times New Roman" w:cs="Times New Roman"/>
+          <w:lang w:val="it-IT"/>
+        </w:rPr>
+      </w:pPr>
     </w:p>
     <w:p>
       <w:pPr>
-        <w:spacing w:after="0" w:line="240" w:lineRule="auto"/>
-        <w:ind w:left="-5" w:right="1333"/>
-        <w:jc w:val="both"/>
-        <w:rPr>
-          <w:rFonts w:ascii="Times New Roman" w:hAnsi="Times New Roman" w:cs="Times New Roman"/>
-          <w:lang w:val="it-IT"/>
-        </w:rPr>
-      </w:pPr>
-      <w:r>
-        <w:rPr>
-          <w:rFonts w:ascii="Times New Roman" w:hAnsi="Times New Roman" w:cs="Times New Roman"/>
-          <w:lang w:val="it-IT"/>
-        </w:rPr>
-        <w:t xml:space="preserve">Questi ultimi possono insorgere nel caso in cui un corso termini prima del numero di lezioni previste alla sua pubblicazione. In questo caso l’utente dovrà aprire una </w:t>
-      </w:r>
-      <w:proofErr w:type="spellStart"/>
-      <w:r>
-        <w:rPr>
-          <w:rFonts w:ascii="Times New Roman" w:hAnsi="Times New Roman" w:cs="Times New Roman"/>
-          <w:lang w:val="it-IT"/>
-        </w:rPr>
-        <w:t>issue</w:t>
-      </w:r>
-      <w:proofErr w:type="spellEnd"/>
-      <w:r>
-        <w:rPr>
-          <w:rFonts w:ascii="Times New Roman" w:hAnsi="Times New Roman" w:cs="Times New Roman"/>
-          <w:lang w:val="it-IT"/>
-        </w:rPr>
-        <w:t xml:space="preserve"> che verrà gestita da un amministratore, il quale si preoccuperà di verificarne la veridicità e, se giustificata, provvederà ad emettere il rimborso a tutti gli utenti che avranno acquistato il corso e al blocco del suddetto corso. </w:t>
+        <w:spacing w:after="0" w:line="259" w:lineRule="auto"/>
+        <w:ind w:left="-5"/>
+        <w:rPr>
+          <w:rFonts w:ascii="Times New Roman" w:hAnsi="Times New Roman" w:cs="Times New Roman"/>
+          <w:b/>
+          <w:lang w:val="it-IT"/>
+        </w:rPr>
+      </w:pPr>
+      <w:r>
+        <w:rPr>
+          <w:rFonts w:ascii="Times New Roman" w:hAnsi="Times New Roman" w:cs="Times New Roman"/>
+          <w:b/>
+          <w:lang w:val="it-IT"/>
+        </w:rPr>
+        <w:t>Fase di creazione</w:t>
       </w:r>
     </w:p>
     <w:p>
       <w:pPr>
-        <w:rPr>
-          <w:lang w:val="it-IT"/>
-        </w:rPr>
-      </w:pPr>
+        <w:spacing w:after="0" w:line="259" w:lineRule="auto"/>
+        <w:rPr>
+          <w:rFonts w:ascii="Times New Roman" w:hAnsi="Times New Roman" w:cs="Times New Roman"/>
+          <w:lang w:val="it-IT"/>
+        </w:rPr>
+      </w:pPr>
+      <w:r>
+        <w:rPr>
+          <w:rFonts w:ascii="Times New Roman" w:hAnsi="Times New Roman" w:cs="Times New Roman"/>
+          <w:lang w:val="it-IT"/>
+        </w:rPr>
+        <w:t xml:space="preserve"> </w:t>
+      </w:r>
+    </w:p>
+    <w:p>
+      <w:pPr>
+        <w:spacing w:after="0" w:line="259" w:lineRule="auto"/>
+        <w:rPr>
+          <w:rFonts w:ascii="Times New Roman" w:hAnsi="Times New Roman" w:cs="Times New Roman"/>
+          <w:lang w:val="it-IT"/>
+        </w:rPr>
+      </w:pPr>
+      <w:r>
+        <w:rPr>
+          <w:rFonts w:ascii="Times New Roman" w:hAnsi="Times New Roman" w:cs="Times New Roman"/>
+          <w:lang w:val="it-IT"/>
+        </w:rPr>
+        <w:t>Quando un docente crea un corso, quest’ultimo non viene immediatamente reso visibile agli studenti del sistema. Questo perché i contenuti delle lezioni devono essere supervisionati da un esperto (sotto il ruolo di supervisore)</w:t>
+      </w:r>
+      <w:r>
+        <w:rPr>
+          <w:rFonts w:ascii="Times New Roman" w:hAnsi="Times New Roman" w:cs="Times New Roman"/>
+          <w:lang w:val="it-IT"/>
+        </w:rPr>
+        <w:t>. Il supervisore</w:t>
+      </w:r>
+      <w:r>
+        <w:rPr>
+          <w:rFonts w:ascii="Times New Roman" w:hAnsi="Times New Roman" w:cs="Times New Roman"/>
+          <w:lang w:val="it-IT"/>
+        </w:rPr>
+        <w:t xml:space="preserve"> riceverà nel proprio pannello una richiesta di </w:t>
+      </w:r>
+      <w:r>
+        <w:rPr>
+          <w:rFonts w:ascii="Times New Roman" w:hAnsi="Times New Roman" w:cs="Times New Roman"/>
+          <w:lang w:val="it-IT"/>
+        </w:rPr>
+        <w:t>verifica dei contenuti in cui dovrà analizzare</w:t>
+      </w:r>
+      <w:r>
+        <w:rPr>
+          <w:rFonts w:ascii="Times New Roman" w:hAnsi="Times New Roman" w:cs="Times New Roman"/>
+          <w:lang w:val="it-IT"/>
+        </w:rPr>
+        <w:t xml:space="preserve">, </w:t>
+      </w:r>
+      <w:r>
+        <w:rPr>
+          <w:rFonts w:ascii="Times New Roman" w:hAnsi="Times New Roman" w:cs="Times New Roman"/>
+          <w:lang w:val="it-IT"/>
+        </w:rPr>
+        <w:t xml:space="preserve">lezione </w:t>
+      </w:r>
+      <w:r>
+        <w:rPr>
+          <w:rFonts w:ascii="Times New Roman" w:hAnsi="Times New Roman" w:cs="Times New Roman"/>
+          <w:lang w:val="it-IT"/>
+        </w:rPr>
+        <w:lastRenderedPageBreak/>
+        <w:t>per lezione</w:t>
+      </w:r>
+      <w:r>
+        <w:rPr>
+          <w:rFonts w:ascii="Times New Roman" w:hAnsi="Times New Roman" w:cs="Times New Roman"/>
+          <w:lang w:val="it-IT"/>
+        </w:rPr>
+        <w:t>,</w:t>
+      </w:r>
+      <w:r>
+        <w:rPr>
+          <w:rFonts w:ascii="Times New Roman" w:hAnsi="Times New Roman" w:cs="Times New Roman"/>
+          <w:lang w:val="it-IT"/>
+        </w:rPr>
+        <w:t xml:space="preserve"> se sono presenti argomenti o elementi generici che violano il regolamento. Se la verifica va a buon fine, il corso verrà reso visibile agli studenti che, infine, potranno iscriversi al corso. L’idea del progetto ha alla base l’idea di garantire una piattaforma in grado di migliorarsi nel tempo grazie al sistema di messaggistica tramite commenti. Tale sistema genera dei feedback utili per i docenti per migliorarsi nel tempo e, di conseguenza, migliorare anche i contenuti che fornisce al sistema. Su tale idea, nasce la funzionalità di dare dei feedback anche dal lato del supervisore. Tale funzione</w:t>
+      </w:r>
+      <w:r>
+        <w:rPr>
+          <w:rFonts w:ascii="Times New Roman" w:hAnsi="Times New Roman" w:cs="Times New Roman"/>
+          <w:lang w:val="it-IT"/>
+        </w:rPr>
+        <w:t xml:space="preserve">, </w:t>
+      </w:r>
+      <w:r>
+        <w:rPr>
+          <w:rFonts w:ascii="Times New Roman" w:hAnsi="Times New Roman" w:cs="Times New Roman"/>
+          <w:lang w:val="it-IT"/>
+        </w:rPr>
+        <w:t xml:space="preserve">consiste nel mandare la motivazione di rifiuto ad un docente quando un suo corso non passa la fase di verifica. Questa motivazione può essere usata come punto guida per rendere il corso che si vuole proporre accettabile. </w:t>
+      </w:r>
+    </w:p>
+    <w:p>
+      <w:pPr>
+        <w:spacing w:after="0" w:line="259" w:lineRule="auto"/>
+        <w:rPr>
+          <w:rFonts w:ascii="Times New Roman" w:hAnsi="Times New Roman" w:cs="Times New Roman"/>
+          <w:lang w:val="it-IT"/>
+        </w:rPr>
+      </w:pPr>
+    </w:p>
+    <w:p>
+      <w:pPr>
+        <w:spacing w:after="0" w:line="259" w:lineRule="auto"/>
+        <w:rPr>
+          <w:rFonts w:ascii="Times New Roman" w:hAnsi="Times New Roman" w:cs="Times New Roman"/>
+          <w:b/>
+          <w:lang w:val="it-IT"/>
+        </w:rPr>
+      </w:pPr>
+      <w:r>
+        <w:rPr>
+          <w:rFonts w:ascii="Times New Roman" w:hAnsi="Times New Roman" w:cs="Times New Roman"/>
+          <w:b/>
+          <w:lang w:val="it-IT"/>
+        </w:rPr>
+        <w:t>Apertura nella creazione dei corsi</w:t>
+      </w:r>
+    </w:p>
+    <w:p>
+      <w:pPr>
+        <w:spacing w:after="0" w:line="259" w:lineRule="auto"/>
+        <w:rPr>
+          <w:rFonts w:ascii="Times New Roman" w:hAnsi="Times New Roman" w:cs="Times New Roman"/>
+          <w:b/>
+          <w:lang w:val="it-IT"/>
+        </w:rPr>
+      </w:pPr>
+    </w:p>
+    <w:p>
+      <w:pPr>
+        <w:spacing w:after="0" w:line="259" w:lineRule="auto"/>
+        <w:rPr>
+          <w:rFonts w:ascii="Times New Roman" w:hAnsi="Times New Roman" w:cs="Times New Roman"/>
+          <w:lang w:val="it-IT"/>
+        </w:rPr>
+      </w:pPr>
+      <w:r>
+        <w:rPr>
+          <w:rFonts w:ascii="Times New Roman" w:hAnsi="Times New Roman" w:cs="Times New Roman"/>
+          <w:lang w:val="it-IT"/>
+        </w:rPr>
+        <w:t xml:space="preserve">Rispetto a piattaforme concorrenti, la piattaforma proposta verterà a </w:t>
+      </w:r>
+      <w:r>
+        <w:rPr>
+          <w:rFonts w:ascii="Times New Roman" w:hAnsi="Times New Roman" w:cs="Times New Roman"/>
+          <w:lang w:val="it-IT"/>
+        </w:rPr>
+        <w:t xml:space="preserve">creare un servizio in grado di dare la possibilità a tutti di crearsi un corso. Ogni studente può diventare un docente tramite la registrazione di un altro account e, viceversa, ogni docente può imparare da altri corsi nuove conoscenze da tenere per </w:t>
+      </w:r>
+      <w:r>
+        <w:rPr>
+          <w:rFonts w:ascii="Times New Roman" w:hAnsi="Times New Roman" w:cs="Times New Roman"/>
+          <w:lang w:val="it-IT"/>
+        </w:rPr>
+        <w:t>sé</w:t>
+      </w:r>
+      <w:r>
+        <w:rPr>
+          <w:rFonts w:ascii="Times New Roman" w:hAnsi="Times New Roman" w:cs="Times New Roman"/>
+          <w:lang w:val="it-IT"/>
+        </w:rPr>
+        <w:t xml:space="preserve"> o condividerle mediante la creazione di un suo nuovo corso. Questo sistema verte al miglioramento delle capacità sia del docente che dello studente senza alcuna limitazione. </w:t>
+      </w:r>
+    </w:p>
+    <w:p>
+      <w:pPr>
+        <w:pStyle w:val="Heading2"/>
+        <w:rPr>
+          <w:lang w:val="it-IT"/>
+        </w:rPr>
+      </w:pPr>
+      <w:bookmarkStart w:id="4" w:name="_Toc433975258"/>
+      <w:r>
+        <w:rPr>
+          <w:lang w:val="it-IT"/>
+        </w:rPr>
+        <w:t>1.</w:t>
+      </w:r>
+      <w:r>
+        <w:rPr>
+          <w:lang w:val="it-IT"/>
+        </w:rPr>
+        <w:t>3</w:t>
+      </w:r>
+      <w:r>
+        <w:rPr>
+          <w:lang w:val="it-IT"/>
+        </w:rPr>
+        <w:t xml:space="preserve"> </w:t>
+      </w:r>
+      <w:bookmarkEnd w:id="4"/>
+      <w:r>
+        <w:rPr>
+          <w:lang w:val="it-IT"/>
+        </w:rPr>
+        <w:t>Guadagno del docente</w:t>
+      </w:r>
+    </w:p>
+    <w:p>
+      <w:pPr>
+        <w:spacing w:after="0" w:line="259" w:lineRule="auto"/>
+        <w:rPr>
+          <w:rFonts w:ascii="Times New Roman" w:hAnsi="Times New Roman" w:cs="Times New Roman"/>
+          <w:lang w:val="it-IT"/>
+        </w:rPr>
+      </w:pPr>
+      <w:r>
+        <w:rPr>
+          <w:rFonts w:ascii="Times New Roman" w:hAnsi="Times New Roman" w:cs="Times New Roman"/>
+          <w:lang w:val="it-IT"/>
+        </w:rPr>
+        <w:t>È difficile pensare che un docente abbia la volontà di impegnarsi nella creazione di corsi senza una retribuzione. Per questo motivo, la piattaforma offre solamente un sistema di corsi a pagamento. Il guadagno</w:t>
+      </w:r>
+      <w:r>
+        <w:rPr>
+          <w:rFonts w:ascii="Times New Roman" w:hAnsi="Times New Roman" w:cs="Times New Roman"/>
+          <w:lang w:val="it-IT"/>
+        </w:rPr>
+        <w:t>, per</w:t>
+      </w:r>
+      <w:r>
+        <w:rPr>
+          <w:rFonts w:ascii="Times New Roman" w:hAnsi="Times New Roman" w:cs="Times New Roman"/>
+          <w:lang w:val="it-IT"/>
+        </w:rPr>
+        <w:t xml:space="preserve"> ogni acquisto</w:t>
+      </w:r>
+      <w:r>
+        <w:rPr>
+          <w:rFonts w:ascii="Times New Roman" w:hAnsi="Times New Roman" w:cs="Times New Roman"/>
+          <w:lang w:val="it-IT"/>
+        </w:rPr>
+        <w:t>,</w:t>
+      </w:r>
+      <w:r>
+        <w:rPr>
+          <w:rFonts w:ascii="Times New Roman" w:hAnsi="Times New Roman" w:cs="Times New Roman"/>
+          <w:lang w:val="it-IT"/>
+        </w:rPr>
+        <w:t xml:space="preserve"> si divide tra </w:t>
+      </w:r>
+      <w:r>
+        <w:rPr>
+          <w:rFonts w:ascii="Times New Roman" w:hAnsi="Times New Roman" w:cs="Times New Roman"/>
+          <w:lang w:val="it-IT"/>
+        </w:rPr>
+        <w:t>i gestori della piattaforma e il docente del corso</w:t>
+      </w:r>
+      <w:r>
+        <w:rPr>
+          <w:rFonts w:ascii="Times New Roman" w:hAnsi="Times New Roman" w:cs="Times New Roman"/>
+          <w:lang w:val="it-IT"/>
+        </w:rPr>
+        <w:t>;</w:t>
+      </w:r>
+      <w:r>
+        <w:rPr>
+          <w:rFonts w:ascii="Times New Roman" w:hAnsi="Times New Roman" w:cs="Times New Roman"/>
+          <w:lang w:val="it-IT"/>
+        </w:rPr>
+        <w:t xml:space="preserve"> cosi da garantire un guadagno in entrambe le parti. I guadagni del docente e dei gestori sono proporzionati percentualmente, ciò sta a significare che il docente guadagnerà una percentuale fissa dei guadagni del corso in base agli acquisti dei suoi contenuti. Più corsi </w:t>
+      </w:r>
+      <w:r>
+        <w:rPr>
+          <w:rFonts w:ascii="Times New Roman" w:hAnsi="Times New Roman" w:cs="Times New Roman"/>
+          <w:lang w:val="it-IT"/>
+        </w:rPr>
+        <w:t xml:space="preserve">di qualità </w:t>
+      </w:r>
+      <w:r>
+        <w:rPr>
+          <w:rFonts w:ascii="Times New Roman" w:hAnsi="Times New Roman" w:cs="Times New Roman"/>
+          <w:lang w:val="it-IT"/>
+        </w:rPr>
+        <w:t xml:space="preserve">crea un docente, più sarà il suo guadagno. Questa caratteristica porta ai docenti di concentrarsi principalmente sulla </w:t>
+      </w:r>
+      <w:r>
+        <w:rPr>
+          <w:rFonts w:ascii="Times New Roman" w:hAnsi="Times New Roman" w:cs="Times New Roman"/>
+          <w:lang w:val="it-IT"/>
+        </w:rPr>
+        <w:t>bontà</w:t>
+      </w:r>
+      <w:r>
+        <w:rPr>
+          <w:rFonts w:ascii="Times New Roman" w:hAnsi="Times New Roman" w:cs="Times New Roman"/>
+          <w:lang w:val="it-IT"/>
+        </w:rPr>
+        <w:t xml:space="preserve"> dei corsi piuttosto che </w:t>
+      </w:r>
+      <w:r>
+        <w:rPr>
+          <w:rFonts w:ascii="Times New Roman" w:hAnsi="Times New Roman" w:cs="Times New Roman"/>
+          <w:lang w:val="it-IT"/>
+        </w:rPr>
+        <w:t xml:space="preserve">sulla </w:t>
+      </w:r>
+      <w:r>
+        <w:rPr>
+          <w:rFonts w:ascii="Times New Roman" w:hAnsi="Times New Roman" w:cs="Times New Roman"/>
+          <w:lang w:val="it-IT"/>
+        </w:rPr>
+        <w:t>quantità.</w:t>
+      </w:r>
+    </w:p>
+    <w:p>
+      <w:pPr>
+        <w:rPr>
+          <w:lang w:val="it-IT"/>
+        </w:rPr>
+      </w:pPr>
+    </w:p>
+    <w:p>
+      <w:pPr>
+        <w:pStyle w:val="Heading2"/>
+        <w:rPr>
+          <w:lang w:val="it-IT"/>
+        </w:rPr>
+      </w:pPr>
+      <w:bookmarkStart w:id="5" w:name="_Toc433975259"/>
+      <w:r>
+        <w:rPr>
+          <w:lang w:val="it-IT"/>
+        </w:rPr>
+        <w:t>1.</w:t>
+      </w:r>
+      <w:r>
+        <w:rPr>
+          <w:lang w:val="it-IT"/>
+        </w:rPr>
+        <w:t>4</w:t>
+      </w:r>
+      <w:r>
+        <w:rPr>
+          <w:lang w:val="it-IT"/>
+        </w:rPr>
+        <w:t xml:space="preserve"> </w:t>
+      </w:r>
+      <w:bookmarkEnd w:id="5"/>
+      <w:r>
+        <w:rPr>
+          <w:rFonts w:ascii="Times New Roman" w:hAnsi="Times New Roman" w:cs="Times New Roman"/>
+          <w:lang w:val="it-IT"/>
+        </w:rPr>
+        <w:t>Memorizzazione di dati sensibili</w:t>
+      </w:r>
+      <w:r>
+        <w:rPr>
+          <w:lang w:val="it-IT"/>
+        </w:rPr>
+        <w:t xml:space="preserve"> </w:t>
+      </w:r>
+    </w:p>
+    <w:p>
+      <w:pPr>
+        <w:rPr>
+          <w:rFonts w:ascii="Times New Roman" w:hAnsi="Times New Roman" w:cs="Times New Roman"/>
+          <w:lang w:val="it-IT"/>
+        </w:rPr>
+      </w:pPr>
+      <w:r>
+        <w:rPr>
+          <w:rFonts w:ascii="Times New Roman" w:hAnsi="Times New Roman" w:cs="Times New Roman"/>
+          <w:lang w:val="it-IT"/>
+        </w:rPr>
+        <w:t>La piattaforma si prende la responsabilità di mantenere dati sensibili come e-mail, password, numero di carta</w:t>
+      </w:r>
+      <w:r>
+        <w:rPr>
+          <w:rFonts w:ascii="Times New Roman" w:hAnsi="Times New Roman" w:cs="Times New Roman"/>
+          <w:lang w:val="it-IT"/>
+        </w:rPr>
+        <w:t xml:space="preserve"> di credito</w:t>
+      </w:r>
+      <w:r>
+        <w:rPr>
+          <w:rFonts w:ascii="Times New Roman" w:hAnsi="Times New Roman" w:cs="Times New Roman"/>
+          <w:lang w:val="it-IT"/>
+        </w:rPr>
+        <w:t>, tipo di carta</w:t>
+      </w:r>
+      <w:r>
+        <w:rPr>
+          <w:rFonts w:ascii="Times New Roman" w:hAnsi="Times New Roman" w:cs="Times New Roman"/>
+          <w:lang w:val="it-IT"/>
+        </w:rPr>
+        <w:t xml:space="preserve"> di credito</w:t>
+      </w:r>
+      <w:r>
+        <w:rPr>
+          <w:rFonts w:ascii="Times New Roman" w:hAnsi="Times New Roman" w:cs="Times New Roman"/>
+          <w:lang w:val="it-IT"/>
+        </w:rPr>
+        <w:t>, nome del destinatario e data di scadenza in modo da velocizzare alcune operazioni (come quelle di pagamento) e rendere</w:t>
+      </w:r>
+      <w:r>
+        <w:rPr>
+          <w:rFonts w:ascii="Times New Roman" w:hAnsi="Times New Roman" w:cs="Times New Roman"/>
+          <w:lang w:val="it-IT"/>
+        </w:rPr>
+        <w:t xml:space="preserve"> il sistema al meglio dell’usabilità</w:t>
+      </w:r>
+      <w:r>
+        <w:rPr>
+          <w:rFonts w:ascii="Times New Roman" w:hAnsi="Times New Roman" w:cs="Times New Roman"/>
+          <w:lang w:val="it-IT"/>
+        </w:rPr>
+        <w:t xml:space="preserve"> I dati sensibili nel sistema verranno cifrati in modo tale da renderli inutilizzabili in caso di furto dati da parte di terzi non autorizzati.</w:t>
+      </w:r>
+    </w:p>
+    <w:p>
+      <w:pPr>
+        <w:pStyle w:val="Heading2"/>
+        <w:rPr>
+          <w:lang w:val="it-IT"/>
+        </w:rPr>
+      </w:pPr>
+      <w:r>
+        <w:rPr>
+          <w:lang w:val="it-IT"/>
+        </w:rPr>
+        <w:t>1.</w:t>
+      </w:r>
+      <w:r>
+        <w:rPr>
+          <w:lang w:val="it-IT"/>
+        </w:rPr>
+        <w:t>5</w:t>
+      </w:r>
+      <w:r>
+        <w:rPr>
+          <w:lang w:val="it-IT"/>
+        </w:rPr>
+        <w:t xml:space="preserve"> </w:t>
+      </w:r>
+      <w:r>
+        <w:rPr>
+          <w:rFonts w:ascii="Times New Roman" w:hAnsi="Times New Roman" w:cs="Times New Roman"/>
+          <w:lang w:val="it-IT"/>
+        </w:rPr>
+        <w:t>Memorizzazione di dati sensibili</w:t>
+      </w:r>
+      <w:r>
+        <w:rPr>
+          <w:lang w:val="it-IT"/>
+        </w:rPr>
+        <w:t xml:space="preserve"> </w:t>
+      </w:r>
+    </w:p>
+    <w:p>
+      <w:pPr>
+        <w:rPr>
+          <w:lang w:val="it-IT"/>
+        </w:rPr>
+      </w:pPr>
+      <w:r>
+        <w:rPr>
+          <w:lang w:val="it-IT"/>
+        </w:rPr>
+        <w:t xml:space="preserve">Il sistema prevede la separazione dei ruoli di docente e studente in 2 account separati. Questa scelta è ottima sotto un punto di vista modulare ma </w:t>
+      </w:r>
+      <w:r>
+        <w:rPr>
+          <w:lang w:val="it-IT"/>
+        </w:rPr>
+        <w:t>crea problemi</w:t>
+      </w:r>
+      <w:r>
+        <w:rPr>
+          <w:lang w:val="it-IT"/>
+        </w:rPr>
+        <w:t xml:space="preserve"> sulla limitazione dell’uso di una propria e-mail. Per risolvere questo problema, il sistema offre un servizio di modifica dei propri dati personali (e-mail, password, carte di credito registrate)</w:t>
+      </w:r>
+      <w:r>
+        <w:rPr>
+          <w:lang w:val="it-IT"/>
+        </w:rPr>
+        <w:t xml:space="preserve">, </w:t>
+      </w:r>
+      <w:r>
+        <w:rPr>
+          <w:lang w:val="it-IT"/>
+        </w:rPr>
+        <w:t xml:space="preserve">cosi da </w:t>
+      </w:r>
+      <w:r>
+        <w:rPr>
+          <w:lang w:val="it-IT"/>
+        </w:rPr>
+        <w:t>fornire</w:t>
+      </w:r>
+      <w:r>
+        <w:rPr>
+          <w:lang w:val="it-IT"/>
+        </w:rPr>
+        <w:t xml:space="preserve"> la possibilità di riciclare le proprie informazioni</w:t>
+      </w:r>
+      <w:r>
+        <w:rPr>
+          <w:lang w:val="it-IT"/>
+        </w:rPr>
+        <w:t xml:space="preserve"> ed utilizzarle per passare da un account docente ad uno studente o viceversa.</w:t>
+      </w:r>
     </w:p>
     <w:sectPr>
       <w:footerReference w:type="default" r:id="rId11"/>
@@ -4947,6 +3936,96 @@
     </w:lvl>
   </w:abstractNum>
   <w:abstractNum w:abstractNumId="3" w15:restartNumberingAfterBreak="0">
+    <w:nsid w:val="238C5E33"/>
+    <w:multiLevelType w:val="hybridMultilevel"/>
+    <w:tmpl w:val="EA22DE22"/>
+    <w:lvl w:ilvl="0" w:tplc="A4666B68">
+      <w:start w:val="1"/>
+      <w:numFmt w:val="decimal"/>
+      <w:lvlText w:val="%1."/>
+      <w:lvlJc w:val="left"/>
+      <w:pPr>
+        <w:ind w:left="1080" w:hanging="360"/>
+      </w:pPr>
+      <w:rPr>
+        <w:rFonts w:hint="default"/>
+        <w:b/>
+      </w:rPr>
+    </w:lvl>
+    <w:lvl w:ilvl="1" w:tplc="04090019" w:tentative="1">
+      <w:start w:val="1"/>
+      <w:numFmt w:val="lowerLetter"/>
+      <w:lvlText w:val="%2."/>
+      <w:lvlJc w:val="left"/>
+      <w:pPr>
+        <w:ind w:left="1800" w:hanging="360"/>
+      </w:pPr>
+    </w:lvl>
+    <w:lvl w:ilvl="2" w:tplc="0409001B" w:tentative="1">
+      <w:start w:val="1"/>
+      <w:numFmt w:val="lowerRoman"/>
+      <w:lvlText w:val="%3."/>
+      <w:lvlJc w:val="right"/>
+      <w:pPr>
+        <w:ind w:left="2520" w:hanging="180"/>
+      </w:pPr>
+    </w:lvl>
+    <w:lvl w:ilvl="3" w:tplc="0409000F" w:tentative="1">
+      <w:start w:val="1"/>
+      <w:numFmt w:val="decimal"/>
+      <w:lvlText w:val="%4."/>
+      <w:lvlJc w:val="left"/>
+      <w:pPr>
+        <w:ind w:left="3240" w:hanging="360"/>
+      </w:pPr>
+    </w:lvl>
+    <w:lvl w:ilvl="4" w:tplc="04090019" w:tentative="1">
+      <w:start w:val="1"/>
+      <w:numFmt w:val="lowerLetter"/>
+      <w:lvlText w:val="%5."/>
+      <w:lvlJc w:val="left"/>
+      <w:pPr>
+        <w:ind w:left="3960" w:hanging="360"/>
+      </w:pPr>
+    </w:lvl>
+    <w:lvl w:ilvl="5" w:tplc="0409001B" w:tentative="1">
+      <w:start w:val="1"/>
+      <w:numFmt w:val="lowerRoman"/>
+      <w:lvlText w:val="%6."/>
+      <w:lvlJc w:val="right"/>
+      <w:pPr>
+        <w:ind w:left="4680" w:hanging="180"/>
+      </w:pPr>
+    </w:lvl>
+    <w:lvl w:ilvl="6" w:tplc="0409000F" w:tentative="1">
+      <w:start w:val="1"/>
+      <w:numFmt w:val="decimal"/>
+      <w:lvlText w:val="%7."/>
+      <w:lvlJc w:val="left"/>
+      <w:pPr>
+        <w:ind w:left="5400" w:hanging="360"/>
+      </w:pPr>
+    </w:lvl>
+    <w:lvl w:ilvl="7" w:tplc="04090019" w:tentative="1">
+      <w:start w:val="1"/>
+      <w:numFmt w:val="lowerLetter"/>
+      <w:lvlText w:val="%8."/>
+      <w:lvlJc w:val="left"/>
+      <w:pPr>
+        <w:ind w:left="6120" w:hanging="360"/>
+      </w:pPr>
+    </w:lvl>
+    <w:lvl w:ilvl="8" w:tplc="0409001B" w:tentative="1">
+      <w:start w:val="1"/>
+      <w:numFmt w:val="lowerRoman"/>
+      <w:lvlText w:val="%9."/>
+      <w:lvlJc w:val="right"/>
+      <w:pPr>
+        <w:ind w:left="6840" w:hanging="180"/>
+      </w:pPr>
+    </w:lvl>
+  </w:abstractNum>
+  <w:abstractNum w:abstractNumId="4" w15:restartNumberingAfterBreak="0">
     <w:nsid w:val="2D98689B"/>
     <w:multiLevelType w:val="hybridMultilevel"/>
     <w:tmpl w:val="3076A67E"/>
@@ -5035,7 +4114,7 @@
       </w:pPr>
     </w:lvl>
   </w:abstractNum>
-  <w:abstractNum w:abstractNumId="4" w15:restartNumberingAfterBreak="0">
+  <w:abstractNum w:abstractNumId="5" w15:restartNumberingAfterBreak="0">
     <w:nsid w:val="341712A8"/>
     <w:multiLevelType w:val="hybridMultilevel"/>
     <w:tmpl w:val="F1328ABE"/>
@@ -5248,7 +4327,7 @@
       </w:rPr>
     </w:lvl>
   </w:abstractNum>
-  <w:abstractNum w:abstractNumId="5" w15:restartNumberingAfterBreak="0">
+  <w:abstractNum w:abstractNumId="6" w15:restartNumberingAfterBreak="0">
     <w:nsid w:val="34987A0C"/>
     <w:multiLevelType w:val="hybridMultilevel"/>
     <w:tmpl w:val="E52A0692"/>
@@ -5361,7 +4440,360 @@
       </w:rPr>
     </w:lvl>
   </w:abstractNum>
-  <w:abstractNum w:abstractNumId="6" w15:restartNumberingAfterBreak="0">
+  <w:abstractNum w:abstractNumId="7" w15:restartNumberingAfterBreak="0">
+    <w:nsid w:val="354F4C42"/>
+    <w:multiLevelType w:val="hybridMultilevel"/>
+    <w:tmpl w:val="D6DAE450"/>
+    <w:lvl w:ilvl="0" w:tplc="0409000F">
+      <w:start w:val="1"/>
+      <w:numFmt w:val="decimal"/>
+      <w:lvlText w:val="%1."/>
+      <w:lvlJc w:val="left"/>
+      <w:pPr>
+        <w:ind w:left="720" w:hanging="360"/>
+      </w:pPr>
+      <w:rPr>
+        <w:rFonts w:hint="default"/>
+      </w:rPr>
+    </w:lvl>
+    <w:lvl w:ilvl="1" w:tplc="04090019" w:tentative="1">
+      <w:start w:val="1"/>
+      <w:numFmt w:val="lowerLetter"/>
+      <w:lvlText w:val="%2."/>
+      <w:lvlJc w:val="left"/>
+      <w:pPr>
+        <w:ind w:left="1440" w:hanging="360"/>
+      </w:pPr>
+    </w:lvl>
+    <w:lvl w:ilvl="2" w:tplc="0409001B" w:tentative="1">
+      <w:start w:val="1"/>
+      <w:numFmt w:val="lowerRoman"/>
+      <w:lvlText w:val="%3."/>
+      <w:lvlJc w:val="right"/>
+      <w:pPr>
+        <w:ind w:left="2160" w:hanging="180"/>
+      </w:pPr>
+    </w:lvl>
+    <w:lvl w:ilvl="3" w:tplc="0409000F" w:tentative="1">
+      <w:start w:val="1"/>
+      <w:numFmt w:val="decimal"/>
+      <w:lvlText w:val="%4."/>
+      <w:lvlJc w:val="left"/>
+      <w:pPr>
+        <w:ind w:left="2880" w:hanging="360"/>
+      </w:pPr>
+    </w:lvl>
+    <w:lvl w:ilvl="4" w:tplc="04090019" w:tentative="1">
+      <w:start w:val="1"/>
+      <w:numFmt w:val="lowerLetter"/>
+      <w:lvlText w:val="%5."/>
+      <w:lvlJc w:val="left"/>
+      <w:pPr>
+        <w:ind w:left="3600" w:hanging="360"/>
+      </w:pPr>
+    </w:lvl>
+    <w:lvl w:ilvl="5" w:tplc="0409001B" w:tentative="1">
+      <w:start w:val="1"/>
+      <w:numFmt w:val="lowerRoman"/>
+      <w:lvlText w:val="%6."/>
+      <w:lvlJc w:val="right"/>
+      <w:pPr>
+        <w:ind w:left="4320" w:hanging="180"/>
+      </w:pPr>
+    </w:lvl>
+    <w:lvl w:ilvl="6" w:tplc="0409000F" w:tentative="1">
+      <w:start w:val="1"/>
+      <w:numFmt w:val="decimal"/>
+      <w:lvlText w:val="%7."/>
+      <w:lvlJc w:val="left"/>
+      <w:pPr>
+        <w:ind w:left="5040" w:hanging="360"/>
+      </w:pPr>
+    </w:lvl>
+    <w:lvl w:ilvl="7" w:tplc="04090019" w:tentative="1">
+      <w:start w:val="1"/>
+      <w:numFmt w:val="lowerLetter"/>
+      <w:lvlText w:val="%8."/>
+      <w:lvlJc w:val="left"/>
+      <w:pPr>
+        <w:ind w:left="5760" w:hanging="360"/>
+      </w:pPr>
+    </w:lvl>
+    <w:lvl w:ilvl="8" w:tplc="0409001B" w:tentative="1">
+      <w:start w:val="1"/>
+      <w:numFmt w:val="lowerRoman"/>
+      <w:lvlText w:val="%9."/>
+      <w:lvlJc w:val="right"/>
+      <w:pPr>
+        <w:ind w:left="6480" w:hanging="180"/>
+      </w:pPr>
+    </w:lvl>
+  </w:abstractNum>
+  <w:abstractNum w:abstractNumId="8" w15:restartNumberingAfterBreak="0">
+    <w:nsid w:val="3B3F0E3C"/>
+    <w:multiLevelType w:val="multilevel"/>
+    <w:tmpl w:val="4976ABCC"/>
+    <w:lvl w:ilvl="0">
+      <w:start w:val="1"/>
+      <w:numFmt w:val="bullet"/>
+      <w:lvlText w:val=""/>
+      <w:lvlJc w:val="left"/>
+      <w:pPr>
+        <w:ind w:left="360" w:hanging="360"/>
+      </w:pPr>
+      <w:rPr>
+        <w:rFonts w:ascii="Symbol" w:hAnsi="Symbol" w:hint="default"/>
+      </w:rPr>
+    </w:lvl>
+    <w:lvl w:ilvl="1">
+      <w:start w:val="1"/>
+      <w:numFmt w:val="decimal"/>
+      <w:lvlText w:val="%1.%2."/>
+      <w:lvlJc w:val="left"/>
+      <w:pPr>
+        <w:ind w:left="792" w:hanging="432"/>
+      </w:pPr>
+    </w:lvl>
+    <w:lvl w:ilvl="2">
+      <w:start w:val="1"/>
+      <w:numFmt w:val="decimal"/>
+      <w:lvlText w:val="%1.%2.%3."/>
+      <w:lvlJc w:val="left"/>
+      <w:pPr>
+        <w:ind w:left="1224" w:hanging="504"/>
+      </w:pPr>
+    </w:lvl>
+    <w:lvl w:ilvl="3">
+      <w:start w:val="1"/>
+      <w:numFmt w:val="decimal"/>
+      <w:lvlText w:val="%1.%2.%3.%4."/>
+      <w:lvlJc w:val="left"/>
+      <w:pPr>
+        <w:ind w:left="1728" w:hanging="648"/>
+      </w:pPr>
+    </w:lvl>
+    <w:lvl w:ilvl="4">
+      <w:start w:val="1"/>
+      <w:numFmt w:val="decimal"/>
+      <w:lvlText w:val="%1.%2.%3.%4.%5."/>
+      <w:lvlJc w:val="left"/>
+      <w:pPr>
+        <w:ind w:left="2232" w:hanging="792"/>
+      </w:pPr>
+    </w:lvl>
+    <w:lvl w:ilvl="5">
+      <w:start w:val="1"/>
+      <w:numFmt w:val="decimal"/>
+      <w:lvlText w:val="%1.%2.%3.%4.%5.%6."/>
+      <w:lvlJc w:val="left"/>
+      <w:pPr>
+        <w:ind w:left="2736" w:hanging="936"/>
+      </w:pPr>
+    </w:lvl>
+    <w:lvl w:ilvl="6">
+      <w:start w:val="1"/>
+      <w:numFmt w:val="decimal"/>
+      <w:lvlText w:val="%1.%2.%3.%4.%5.%6.%7."/>
+      <w:lvlJc w:val="left"/>
+      <w:pPr>
+        <w:ind w:left="3240" w:hanging="1080"/>
+      </w:pPr>
+    </w:lvl>
+    <w:lvl w:ilvl="7">
+      <w:start w:val="1"/>
+      <w:numFmt w:val="decimal"/>
+      <w:lvlText w:val="%1.%2.%3.%4.%5.%6.%7.%8."/>
+      <w:lvlJc w:val="left"/>
+      <w:pPr>
+        <w:ind w:left="3744" w:hanging="1224"/>
+      </w:pPr>
+    </w:lvl>
+    <w:lvl w:ilvl="8">
+      <w:start w:val="1"/>
+      <w:numFmt w:val="decimal"/>
+      <w:lvlText w:val="%1.%2.%3.%4.%5.%6.%7.%8.%9."/>
+      <w:lvlJc w:val="left"/>
+      <w:pPr>
+        <w:ind w:left="4320" w:hanging="1440"/>
+      </w:pPr>
+    </w:lvl>
+  </w:abstractNum>
+  <w:abstractNum w:abstractNumId="9" w15:restartNumberingAfterBreak="0">
+    <w:nsid w:val="42E4788C"/>
+    <w:multiLevelType w:val="multilevel"/>
+    <w:tmpl w:val="4976ABCC"/>
+    <w:lvl w:ilvl="0">
+      <w:start w:val="1"/>
+      <w:numFmt w:val="bullet"/>
+      <w:lvlText w:val=""/>
+      <w:lvlJc w:val="left"/>
+      <w:pPr>
+        <w:ind w:left="360" w:hanging="360"/>
+      </w:pPr>
+      <w:rPr>
+        <w:rFonts w:ascii="Symbol" w:hAnsi="Symbol" w:hint="default"/>
+      </w:rPr>
+    </w:lvl>
+    <w:lvl w:ilvl="1">
+      <w:start w:val="1"/>
+      <w:numFmt w:val="decimal"/>
+      <w:lvlText w:val="%1.%2."/>
+      <w:lvlJc w:val="left"/>
+      <w:pPr>
+        <w:ind w:left="792" w:hanging="432"/>
+      </w:pPr>
+    </w:lvl>
+    <w:lvl w:ilvl="2">
+      <w:start w:val="1"/>
+      <w:numFmt w:val="decimal"/>
+      <w:lvlText w:val="%1.%2.%3."/>
+      <w:lvlJc w:val="left"/>
+      <w:pPr>
+        <w:ind w:left="1224" w:hanging="504"/>
+      </w:pPr>
+    </w:lvl>
+    <w:lvl w:ilvl="3">
+      <w:start w:val="1"/>
+      <w:numFmt w:val="decimal"/>
+      <w:lvlText w:val="%1.%2.%3.%4."/>
+      <w:lvlJc w:val="left"/>
+      <w:pPr>
+        <w:ind w:left="1728" w:hanging="648"/>
+      </w:pPr>
+    </w:lvl>
+    <w:lvl w:ilvl="4">
+      <w:start w:val="1"/>
+      <w:numFmt w:val="decimal"/>
+      <w:lvlText w:val="%1.%2.%3.%4.%5."/>
+      <w:lvlJc w:val="left"/>
+      <w:pPr>
+        <w:ind w:left="2232" w:hanging="792"/>
+      </w:pPr>
+    </w:lvl>
+    <w:lvl w:ilvl="5">
+      <w:start w:val="1"/>
+      <w:numFmt w:val="decimal"/>
+      <w:lvlText w:val="%1.%2.%3.%4.%5.%6."/>
+      <w:lvlJc w:val="left"/>
+      <w:pPr>
+        <w:ind w:left="2736" w:hanging="936"/>
+      </w:pPr>
+    </w:lvl>
+    <w:lvl w:ilvl="6">
+      <w:start w:val="1"/>
+      <w:numFmt w:val="decimal"/>
+      <w:lvlText w:val="%1.%2.%3.%4.%5.%6.%7."/>
+      <w:lvlJc w:val="left"/>
+      <w:pPr>
+        <w:ind w:left="3240" w:hanging="1080"/>
+      </w:pPr>
+    </w:lvl>
+    <w:lvl w:ilvl="7">
+      <w:start w:val="1"/>
+      <w:numFmt w:val="decimal"/>
+      <w:lvlText w:val="%1.%2.%3.%4.%5.%6.%7.%8."/>
+      <w:lvlJc w:val="left"/>
+      <w:pPr>
+        <w:ind w:left="3744" w:hanging="1224"/>
+      </w:pPr>
+    </w:lvl>
+    <w:lvl w:ilvl="8">
+      <w:start w:val="1"/>
+      <w:numFmt w:val="decimal"/>
+      <w:lvlText w:val="%1.%2.%3.%4.%5.%6.%7.%8.%9."/>
+      <w:lvlJc w:val="left"/>
+      <w:pPr>
+        <w:ind w:left="4320" w:hanging="1440"/>
+      </w:pPr>
+    </w:lvl>
+  </w:abstractNum>
+  <w:abstractNum w:abstractNumId="10" w15:restartNumberingAfterBreak="0">
+    <w:nsid w:val="44EC614B"/>
+    <w:multiLevelType w:val="multilevel"/>
+    <w:tmpl w:val="0409001F"/>
+    <w:lvl w:ilvl="0">
+      <w:start w:val="1"/>
+      <w:numFmt w:val="decimal"/>
+      <w:lvlText w:val="%1."/>
+      <w:lvlJc w:val="left"/>
+      <w:pPr>
+        <w:ind w:left="360" w:hanging="360"/>
+      </w:pPr>
+    </w:lvl>
+    <w:lvl w:ilvl="1">
+      <w:start w:val="1"/>
+      <w:numFmt w:val="decimal"/>
+      <w:lvlText w:val="%1.%2."/>
+      <w:lvlJc w:val="left"/>
+      <w:pPr>
+        <w:ind w:left="792" w:hanging="432"/>
+      </w:pPr>
+    </w:lvl>
+    <w:lvl w:ilvl="2">
+      <w:start w:val="1"/>
+      <w:numFmt w:val="decimal"/>
+      <w:lvlText w:val="%1.%2.%3."/>
+      <w:lvlJc w:val="left"/>
+      <w:pPr>
+        <w:ind w:left="1224" w:hanging="504"/>
+      </w:pPr>
+    </w:lvl>
+    <w:lvl w:ilvl="3">
+      <w:start w:val="1"/>
+      <w:numFmt w:val="decimal"/>
+      <w:lvlText w:val="%1.%2.%3.%4."/>
+      <w:lvlJc w:val="left"/>
+      <w:pPr>
+        <w:ind w:left="1728" w:hanging="648"/>
+      </w:pPr>
+    </w:lvl>
+    <w:lvl w:ilvl="4">
+      <w:start w:val="1"/>
+      <w:numFmt w:val="decimal"/>
+      <w:lvlText w:val="%1.%2.%3.%4.%5."/>
+      <w:lvlJc w:val="left"/>
+      <w:pPr>
+        <w:ind w:left="2232" w:hanging="792"/>
+      </w:pPr>
+    </w:lvl>
+    <w:lvl w:ilvl="5">
+      <w:start w:val="1"/>
+      <w:numFmt w:val="decimal"/>
+      <w:lvlText w:val="%1.%2.%3.%4.%5.%6."/>
+      <w:lvlJc w:val="left"/>
+      <w:pPr>
+        <w:ind w:left="2736" w:hanging="936"/>
+      </w:pPr>
+    </w:lvl>
+    <w:lvl w:ilvl="6">
+      <w:start w:val="1"/>
+      <w:numFmt w:val="decimal"/>
+      <w:lvlText w:val="%1.%2.%3.%4.%5.%6.%7."/>
+      <w:lvlJc w:val="left"/>
+      <w:pPr>
+        <w:ind w:left="3240" w:hanging="1080"/>
+      </w:pPr>
+    </w:lvl>
+    <w:lvl w:ilvl="7">
+      <w:start w:val="1"/>
+      <w:numFmt w:val="decimal"/>
+      <w:lvlText w:val="%1.%2.%3.%4.%5.%6.%7.%8."/>
+      <w:lvlJc w:val="left"/>
+      <w:pPr>
+        <w:ind w:left="3744" w:hanging="1224"/>
+      </w:pPr>
+    </w:lvl>
+    <w:lvl w:ilvl="8">
+      <w:start w:val="1"/>
+      <w:numFmt w:val="decimal"/>
+      <w:lvlText w:val="%1.%2.%3.%4.%5.%6.%7.%8.%9."/>
+      <w:lvlJc w:val="left"/>
+      <w:pPr>
+        <w:ind w:left="4320" w:hanging="1440"/>
+      </w:pPr>
+    </w:lvl>
+  </w:abstractNum>
+  <w:abstractNum w:abstractNumId="11" w15:restartNumberingAfterBreak="0">
     <w:nsid w:val="4AAF631E"/>
     <w:multiLevelType w:val="hybridMultilevel"/>
     <w:tmpl w:val="9DE4BF3A"/>
@@ -5573,7 +5005,7 @@
       </w:rPr>
     </w:lvl>
   </w:abstractNum>
-  <w:abstractNum w:abstractNumId="7" w15:restartNumberingAfterBreak="0">
+  <w:abstractNum w:abstractNumId="12" w15:restartNumberingAfterBreak="0">
     <w:nsid w:val="4AE56C24"/>
     <w:multiLevelType w:val="hybridMultilevel"/>
     <w:tmpl w:val="C8B68AA6"/>
@@ -5663,29 +5095,136 @@
       </w:pPr>
     </w:lvl>
   </w:abstractNum>
+  <w:abstractNum w:abstractNumId="13" w15:restartNumberingAfterBreak="0">
+    <w:nsid w:val="74CC00AD"/>
+    <w:multiLevelType w:val="hybridMultilevel"/>
+    <w:tmpl w:val="30B890CC"/>
+    <w:lvl w:ilvl="0" w:tplc="0409000F">
+      <w:start w:val="1"/>
+      <w:numFmt w:val="decimal"/>
+      <w:lvlText w:val="%1."/>
+      <w:lvlJc w:val="left"/>
+      <w:pPr>
+        <w:ind w:left="720" w:hanging="360"/>
+      </w:pPr>
+      <w:rPr>
+        <w:rFonts w:hint="default"/>
+      </w:rPr>
+    </w:lvl>
+    <w:lvl w:ilvl="1" w:tplc="04090019" w:tentative="1">
+      <w:start w:val="1"/>
+      <w:numFmt w:val="lowerLetter"/>
+      <w:lvlText w:val="%2."/>
+      <w:lvlJc w:val="left"/>
+      <w:pPr>
+        <w:ind w:left="1440" w:hanging="360"/>
+      </w:pPr>
+    </w:lvl>
+    <w:lvl w:ilvl="2" w:tplc="0409001B" w:tentative="1">
+      <w:start w:val="1"/>
+      <w:numFmt w:val="lowerRoman"/>
+      <w:lvlText w:val="%3."/>
+      <w:lvlJc w:val="right"/>
+      <w:pPr>
+        <w:ind w:left="2160" w:hanging="180"/>
+      </w:pPr>
+    </w:lvl>
+    <w:lvl w:ilvl="3" w:tplc="0409000F" w:tentative="1">
+      <w:start w:val="1"/>
+      <w:numFmt w:val="decimal"/>
+      <w:lvlText w:val="%4."/>
+      <w:lvlJc w:val="left"/>
+      <w:pPr>
+        <w:ind w:left="2880" w:hanging="360"/>
+      </w:pPr>
+    </w:lvl>
+    <w:lvl w:ilvl="4" w:tplc="04090019" w:tentative="1">
+      <w:start w:val="1"/>
+      <w:numFmt w:val="lowerLetter"/>
+      <w:lvlText w:val="%5."/>
+      <w:lvlJc w:val="left"/>
+      <w:pPr>
+        <w:ind w:left="3600" w:hanging="360"/>
+      </w:pPr>
+    </w:lvl>
+    <w:lvl w:ilvl="5" w:tplc="0409001B" w:tentative="1">
+      <w:start w:val="1"/>
+      <w:numFmt w:val="lowerRoman"/>
+      <w:lvlText w:val="%6."/>
+      <w:lvlJc w:val="right"/>
+      <w:pPr>
+        <w:ind w:left="4320" w:hanging="180"/>
+      </w:pPr>
+    </w:lvl>
+    <w:lvl w:ilvl="6" w:tplc="0409000F" w:tentative="1">
+      <w:start w:val="1"/>
+      <w:numFmt w:val="decimal"/>
+      <w:lvlText w:val="%7."/>
+      <w:lvlJc w:val="left"/>
+      <w:pPr>
+        <w:ind w:left="5040" w:hanging="360"/>
+      </w:pPr>
+    </w:lvl>
+    <w:lvl w:ilvl="7" w:tplc="04090019" w:tentative="1">
+      <w:start w:val="1"/>
+      <w:numFmt w:val="lowerLetter"/>
+      <w:lvlText w:val="%8."/>
+      <w:lvlJc w:val="left"/>
+      <w:pPr>
+        <w:ind w:left="5760" w:hanging="360"/>
+      </w:pPr>
+    </w:lvl>
+    <w:lvl w:ilvl="8" w:tplc="0409001B" w:tentative="1">
+      <w:start w:val="1"/>
+      <w:numFmt w:val="lowerRoman"/>
+      <w:lvlText w:val="%9."/>
+      <w:lvlJc w:val="right"/>
+      <w:pPr>
+        <w:ind w:left="6480" w:hanging="180"/>
+      </w:pPr>
+    </w:lvl>
+  </w:abstractNum>
   <w:num w:numId="1">
-    <w:abstractNumId w:val="7"/>
+    <w:abstractNumId w:val="12"/>
   </w:num>
   <w:num w:numId="2">
     <w:abstractNumId w:val="2"/>
   </w:num>
   <w:num w:numId="3">
-    <w:abstractNumId w:val="3"/>
+    <w:abstractNumId w:val="4"/>
   </w:num>
   <w:num w:numId="4">
     <w:abstractNumId w:val="0"/>
   </w:num>
   <w:num w:numId="5">
-    <w:abstractNumId w:val="6"/>
+    <w:abstractNumId w:val="11"/>
   </w:num>
   <w:num w:numId="6">
-    <w:abstractNumId w:val="4"/>
+    <w:abstractNumId w:val="5"/>
   </w:num>
   <w:num w:numId="7">
     <w:abstractNumId w:val="1"/>
   </w:num>
   <w:num w:numId="8">
-    <w:abstractNumId w:val="5"/>
+    <w:abstractNumId w:val="6"/>
+  </w:num>
+  <w:num w:numId="9">
+    <w:abstractNumId w:val="10"/>
+  </w:num>
+  <w:num w:numId="10">
+    <w:abstractNumId w:val="8"/>
+  </w:num>
+  <w:num w:numId="11">
+    <w:abstractNumId w:val="9"/>
+  </w:num>
+  <w:num w:numId="12">
+    <w:abstractNumId w:val="13"/>
+  </w:num>
+  <w:num w:numId="13">
+    <w:abstractNumId w:val="3"/>
+  </w:num>
+  <w:num w:numId="14">
+    <w:abstractNumId w:val="7"/>
   </w:num>
 </w:numbering>
 </file>
@@ -6469,6 +6008,7 @@
     <w:autoRedefine/>
     <w:uiPriority w:val="39"/>
     <w:unhideWhenUsed/>
+    <w:rsid w:val="0076362D"/>
     <w:pPr>
       <w:tabs>
         <w:tab w:val="right" w:leader="dot" w:pos="9350"/>
@@ -6477,8 +6017,10 @@
       <w:ind w:left="720" w:right="3240"/>
     </w:pPr>
     <w:rPr>
+      <w:noProof/>
       <w:sz w:val="22"/>
       <w:szCs w:val="22"/>
+      <w:lang w:val="it-IT"/>
     </w:rPr>
   </w:style>
   <w:style w:type="character" w:styleId="Hyperlink">
@@ -7008,7 +6550,7 @@
 </file>
 
 <file path=customXml/itemProps3.xml><?xml version="1.0" encoding="utf-8"?>
-<ds:datastoreItem xmlns:ds="http://schemas.openxmlformats.org/officeDocument/2006/customXml" ds:itemID="{D6744DAB-FBB8-E14D-BB61-A9415E245F3E}">
+<ds:datastoreItem xmlns:ds="http://schemas.openxmlformats.org/officeDocument/2006/customXml" ds:itemID="{791365AA-E3BA-374E-B460-3033BCA982FB}">
   <ds:schemaRefs>
     <ds:schemaRef ds:uri="http://schemas.openxmlformats.org/officeDocument/2006/bibliography"/>
   </ds:schemaRefs>

</xml_diff>